<commit_message>
Update section 2.3 of UG for Eric G.
git-svn-id: http://Marc-PC/svn/Full@3649 85f15e0e-5137-b144-a863-98bd542365a3
</commit_message>
<xml_diff>
--- a/trunk/biomass-harvest/branches/harvest-libs/deploy/docs/LANDIS-II Biomass Harvest v3.0 User Guide.docx
+++ b/trunk/biomass-harvest/branches/harvest-libs/deploy/docs/LANDIS-II Biomass Harvest v3.0 User Guide.docx
@@ -3,8 +3,6 @@
 <w:document xmlns:wpc="http://schemas.microsoft.com/office/word/2010/wordprocessingCanvas" xmlns:mc="http://schemas.openxmlformats.org/markup-compatibility/2006" xmlns:o="urn:schemas-microsoft-com:office:office" xmlns:r="http://schemas.openxmlformats.org/officeDocument/2006/relationships" xmlns:m="http://schemas.openxmlformats.org/officeDocument/2006/math" xmlns:v="urn:schemas-microsoft-com:vml" xmlns:wp14="http://schemas.microsoft.com/office/word/2010/wordprocessingDrawing" xmlns:wp="http://schemas.openxmlformats.org/drawingml/2006/wordprocessingDrawing" xmlns:w10="urn:schemas-microsoft-com:office:word" xmlns:w="http://schemas.openxmlformats.org/wordprocessingml/2006/main" xmlns:w14="http://schemas.microsoft.com/office/word/2010/wordml" xmlns:wpg="http://schemas.microsoft.com/office/word/2010/wordprocessingGroup" xmlns:wpi="http://schemas.microsoft.com/office/word/2010/wordprocessingInk" xmlns:wne="http://schemas.microsoft.com/office/word/2006/wordml" xmlns:wps="http://schemas.microsoft.com/office/word/2010/wordprocessingShape" mc:Ignorable="w14 wp14">
   <w:body>
     <w:bookmarkStart w:id="0" w:name="_Ref75418953"/>
-    <w:bookmarkStart w:id="1" w:name="_GoBack"/>
-    <w:bookmarkEnd w:id="1"/>
     <w:p>
       <w:pPr>
         <w:pStyle w:val="titleline1"/>
@@ -27,21 +25,11 @@
       <w:r>
         <w:t xml:space="preserve"> v</w:t>
       </w:r>
-      <w:r>
-        <w:fldChar w:fldCharType="begin"/>
-      </w:r>
-      <w:r>
-        <w:instrText xml:space="preserve"> DOCPROPERTY  "Extension Version"  \* MERGEFORMAT </w:instrText>
-      </w:r>
-      <w:r>
-        <w:fldChar w:fldCharType="separate"/>
-      </w:r>
-      <w:r>
-        <w:t>3.0</w:t>
-      </w:r>
-      <w:r>
-        <w:fldChar w:fldCharType="end"/>
-      </w:r>
+      <w:fldSimple w:instr=" DOCPROPERTY  &quot;Extension Version&quot;  \* MERGEFORMAT ">
+        <w:r>
+          <w:t>3.0</w:t>
+        </w:r>
+      </w:fldSimple>
     </w:p>
     <w:p>
       <w:pPr>
@@ -50,8 +38,8 @@
       <w:r>
         <w:t>L</w:t>
       </w:r>
-      <w:bookmarkStart w:id="2" w:name="_Ref138853318"/>
-      <w:bookmarkEnd w:id="2"/>
+      <w:bookmarkStart w:id="1" w:name="_Ref138853318"/>
+      <w:bookmarkEnd w:id="1"/>
       <w:r>
         <w:t>ANDIS-II Extension</w:t>
       </w:r>
@@ -162,7 +150,7 @@
         <w:rPr>
           <w:noProof/>
         </w:rPr>
-        <w:t>January 28, 2015</w:t>
+        <w:t>April 23, 2015</w:t>
       </w:r>
       <w:r>
         <w:rPr>
@@ -254,1182 +242,56 @@
         </w:rPr>
         <w:fldChar w:fldCharType="separate"/>
       </w:r>
-      <w:hyperlink w:anchor="_Toc410203797" w:history="1">
-        <w:r>
-          <w:rPr>
-            <w:rStyle w:val="Hyperlink"/>
-            <w:noProof/>
-          </w:rPr>
-          <w:t>1</w:t>
-        </w:r>
-        <w:r>
-          <w:rPr>
-            <w:rFonts w:asciiTheme="minorHAnsi" w:eastAsiaTheme="minorEastAsia" w:hAnsiTheme="minorHAnsi" w:cstheme="minorBidi"/>
-            <w:b w:val="0"/>
-            <w:bCs w:val="0"/>
-            <w:caps w:val="0"/>
-            <w:noProof/>
-            <w:sz w:val="22"/>
-            <w:szCs w:val="22"/>
-          </w:rPr>
-          <w:tab/>
-        </w:r>
-        <w:r>
-          <w:rPr>
-            <w:rStyle w:val="Hyperlink"/>
-            <w:noProof/>
-          </w:rPr>
-          <w:t>Introduction</w:t>
-        </w:r>
-        <w:r>
-          <w:rPr>
-            <w:noProof/>
-            <w:webHidden/>
-          </w:rPr>
-          <w:tab/>
-        </w:r>
-        <w:r>
-          <w:rPr>
-            <w:noProof/>
-            <w:webHidden/>
-          </w:rPr>
-          <w:fldChar w:fldCharType="begin"/>
-        </w:r>
-        <w:r>
-          <w:rPr>
-            <w:noProof/>
-            <w:webHidden/>
-          </w:rPr>
-          <w:instrText xml:space="preserve"> PAGEREF _Toc410203797 \h </w:instrText>
-        </w:r>
-        <w:r>
-          <w:rPr>
-            <w:noProof/>
-            <w:webHidden/>
-          </w:rPr>
-        </w:r>
-        <w:r>
-          <w:rPr>
-            <w:noProof/>
-            <w:webHidden/>
-          </w:rPr>
-          <w:fldChar w:fldCharType="separate"/>
-        </w:r>
-        <w:r>
-          <w:rPr>
-            <w:noProof/>
-            <w:webHidden/>
-          </w:rPr>
-          <w:t>2</w:t>
-        </w:r>
-        <w:r>
-          <w:rPr>
-            <w:noProof/>
-            <w:webHidden/>
-          </w:rPr>
-          <w:fldChar w:fldCharType="end"/>
-        </w:r>
-      </w:hyperlink>
-    </w:p>
-    <w:p>
-      <w:pPr>
-        <w:pStyle w:val="TOC2"/>
-        <w:tabs>
-          <w:tab w:val="left" w:pos="720"/>
-          <w:tab w:val="right" w:leader="dot" w:pos="8976"/>
-        </w:tabs>
-        <w:rPr>
-          <w:rFonts w:asciiTheme="minorHAnsi" w:eastAsiaTheme="minorEastAsia" w:hAnsiTheme="minorHAnsi" w:cstheme="minorBidi"/>
+      <w:bookmarkStart w:id="2" w:name="_GoBack"/>
+      <w:bookmarkEnd w:id="2"/>
+      <w:r>
+        <w:rPr>
+          <w:rStyle w:val="Hyperlink"/>
           <w:noProof/>
-          <w:sz w:val="22"/>
-          <w:szCs w:val="22"/>
-        </w:rPr>
-      </w:pPr>
-      <w:hyperlink w:anchor="_Toc410203798" w:history="1">
-        <w:r>
-          <w:rPr>
-            <w:rStyle w:val="Hyperlink"/>
-            <w:noProof/>
-          </w:rPr>
-          <w:t>1.1</w:t>
-        </w:r>
-        <w:r>
-          <w:rPr>
-            <w:rFonts w:asciiTheme="minorHAnsi" w:eastAsiaTheme="minorEastAsia" w:hAnsiTheme="minorHAnsi" w:cstheme="minorBidi"/>
-            <w:noProof/>
-            <w:sz w:val="22"/>
-            <w:szCs w:val="22"/>
-          </w:rPr>
-          <w:tab/>
-        </w:r>
-        <w:r>
-          <w:rPr>
-            <w:rStyle w:val="Hyperlink"/>
-            <w:noProof/>
-          </w:rPr>
-          <w:t>Major Releases</w:t>
-        </w:r>
-        <w:r>
-          <w:rPr>
-            <w:noProof/>
-            <w:webHidden/>
-          </w:rPr>
-          <w:tab/>
-        </w:r>
-        <w:r>
-          <w:rPr>
-            <w:noProof/>
-            <w:webHidden/>
-          </w:rPr>
-          <w:fldChar w:fldCharType="begin"/>
-        </w:r>
-        <w:r>
-          <w:rPr>
-            <w:noProof/>
-            <w:webHidden/>
-          </w:rPr>
-          <w:instrText xml:space="preserve"> PAGEREF _Toc410203798 \h </w:instrText>
-        </w:r>
-        <w:r>
-          <w:rPr>
-            <w:noProof/>
-            <w:webHidden/>
-          </w:rPr>
-        </w:r>
-        <w:r>
-          <w:rPr>
-            <w:noProof/>
-            <w:webHidden/>
-          </w:rPr>
-          <w:fldChar w:fldCharType="separate"/>
-        </w:r>
-        <w:r>
-          <w:rPr>
-            <w:noProof/>
-            <w:webHidden/>
-          </w:rPr>
-          <w:t>2</w:t>
-        </w:r>
-        <w:r>
-          <w:rPr>
-            <w:noProof/>
-            <w:webHidden/>
-          </w:rPr>
-          <w:fldChar w:fldCharType="end"/>
-        </w:r>
-      </w:hyperlink>
-    </w:p>
-    <w:p>
-      <w:pPr>
-        <w:pStyle w:val="TOC3"/>
-        <w:tabs>
-          <w:tab w:val="left" w:pos="1200"/>
-          <w:tab w:val="right" w:leader="dot" w:pos="8976"/>
-        </w:tabs>
-        <w:rPr>
-          <w:rFonts w:asciiTheme="minorHAnsi" w:eastAsiaTheme="minorEastAsia" w:hAnsiTheme="minorHAnsi" w:cstheme="minorBidi"/>
-          <w:i w:val="0"/>
-          <w:iCs w:val="0"/>
+        </w:rPr>
+        <w:fldChar w:fldCharType="begin"/>
+      </w:r>
+      <w:r>
+        <w:rPr>
+          <w:rStyle w:val="Hyperlink"/>
           <w:noProof/>
-          <w:sz w:val="22"/>
-          <w:szCs w:val="22"/>
-        </w:rPr>
-      </w:pPr>
-      <w:hyperlink w:anchor="_Toc410203799" w:history="1">
-        <w:r>
-          <w:rPr>
-            <w:rStyle w:val="Hyperlink"/>
-            <w:noProof/>
-          </w:rPr>
-          <w:t>1.1.1</w:t>
-        </w:r>
-        <w:r>
-          <w:rPr>
-            <w:rFonts w:asciiTheme="minorHAnsi" w:eastAsiaTheme="minorEastAsia" w:hAnsiTheme="minorHAnsi" w:cstheme="minorBidi"/>
-            <w:i w:val="0"/>
-            <w:iCs w:val="0"/>
-            <w:noProof/>
-            <w:sz w:val="22"/>
-            <w:szCs w:val="22"/>
-          </w:rPr>
-          <w:tab/>
-        </w:r>
-        <w:r>
-          <w:rPr>
-            <w:rStyle w:val="Hyperlink"/>
-            <w:noProof/>
-          </w:rPr>
-          <w:t>Version 3.0</w:t>
-        </w:r>
-        <w:r>
-          <w:rPr>
-            <w:noProof/>
-            <w:webHidden/>
-          </w:rPr>
-          <w:tab/>
-        </w:r>
-        <w:r>
-          <w:rPr>
-            <w:noProof/>
-            <w:webHidden/>
-          </w:rPr>
-          <w:fldChar w:fldCharType="begin"/>
-        </w:r>
-        <w:r>
-          <w:rPr>
-            <w:noProof/>
-            <w:webHidden/>
-          </w:rPr>
-          <w:instrText xml:space="preserve"> PAGEREF _Toc410203799 \h </w:instrText>
-        </w:r>
-        <w:r>
-          <w:rPr>
-            <w:noProof/>
-            <w:webHidden/>
-          </w:rPr>
-        </w:r>
-        <w:r>
-          <w:rPr>
-            <w:noProof/>
-            <w:webHidden/>
-          </w:rPr>
-          <w:fldChar w:fldCharType="separate"/>
-        </w:r>
-        <w:r>
-          <w:rPr>
-            <w:noProof/>
-            <w:webHidden/>
-          </w:rPr>
-          <w:t>2</w:t>
-        </w:r>
-        <w:r>
-          <w:rPr>
-            <w:noProof/>
-            <w:webHidden/>
-          </w:rPr>
-          <w:fldChar w:fldCharType="end"/>
-        </w:r>
-      </w:hyperlink>
-    </w:p>
-    <w:p>
-      <w:pPr>
-        <w:pStyle w:val="TOC3"/>
-        <w:tabs>
-          <w:tab w:val="left" w:pos="1200"/>
-          <w:tab w:val="right" w:leader="dot" w:pos="8976"/>
-        </w:tabs>
-        <w:rPr>
-          <w:rFonts w:asciiTheme="minorHAnsi" w:eastAsiaTheme="minorEastAsia" w:hAnsiTheme="minorHAnsi" w:cstheme="minorBidi"/>
-          <w:i w:val="0"/>
-          <w:iCs w:val="0"/>
+        </w:rPr>
+        <w:instrText xml:space="preserve"> </w:instrText>
+      </w:r>
+      <w:r>
+        <w:rPr>
           <w:noProof/>
-          <w:sz w:val="22"/>
-          <w:szCs w:val="22"/>
-        </w:rPr>
-      </w:pPr>
-      <w:hyperlink w:anchor="_Toc410203800" w:history="1">
-        <w:r>
-          <w:rPr>
-            <w:rStyle w:val="Hyperlink"/>
-            <w:noProof/>
-          </w:rPr>
-          <w:t>1.1.2</w:t>
-        </w:r>
-        <w:r>
-          <w:rPr>
-            <w:rFonts w:asciiTheme="minorHAnsi" w:eastAsiaTheme="minorEastAsia" w:hAnsiTheme="minorHAnsi" w:cstheme="minorBidi"/>
-            <w:i w:val="0"/>
-            <w:iCs w:val="0"/>
-            <w:noProof/>
-            <w:sz w:val="22"/>
-            <w:szCs w:val="22"/>
-          </w:rPr>
-          <w:tab/>
-        </w:r>
-        <w:r>
-          <w:rPr>
-            <w:rStyle w:val="Hyperlink"/>
-            <w:noProof/>
-          </w:rPr>
-          <w:t>Version 2.2</w:t>
-        </w:r>
-        <w:r>
-          <w:rPr>
-            <w:noProof/>
-            <w:webHidden/>
-          </w:rPr>
-          <w:tab/>
-        </w:r>
-        <w:r>
-          <w:rPr>
-            <w:noProof/>
-            <w:webHidden/>
-          </w:rPr>
-          <w:fldChar w:fldCharType="begin"/>
-        </w:r>
-        <w:r>
-          <w:rPr>
-            <w:noProof/>
-            <w:webHidden/>
-          </w:rPr>
-          <w:instrText xml:space="preserve"> PAGEREF _Toc410203800 \h </w:instrText>
-        </w:r>
-        <w:r>
-          <w:rPr>
-            <w:noProof/>
-            <w:webHidden/>
-          </w:rPr>
-        </w:r>
-        <w:r>
-          <w:rPr>
-            <w:noProof/>
-            <w:webHidden/>
-          </w:rPr>
-          <w:fldChar w:fldCharType="separate"/>
-        </w:r>
-        <w:r>
-          <w:rPr>
-            <w:noProof/>
-            <w:webHidden/>
-          </w:rPr>
-          <w:t>2</w:t>
-        </w:r>
-        <w:r>
-          <w:rPr>
-            <w:noProof/>
-            <w:webHidden/>
-          </w:rPr>
-          <w:fldChar w:fldCharType="end"/>
-        </w:r>
-      </w:hyperlink>
-    </w:p>
-    <w:p>
-      <w:pPr>
-        <w:pStyle w:val="TOC3"/>
-        <w:tabs>
-          <w:tab w:val="left" w:pos="1200"/>
-          <w:tab w:val="right" w:leader="dot" w:pos="8976"/>
-        </w:tabs>
-        <w:rPr>
-          <w:rFonts w:asciiTheme="minorHAnsi" w:eastAsiaTheme="minorEastAsia" w:hAnsiTheme="minorHAnsi" w:cstheme="minorBidi"/>
-          <w:i w:val="0"/>
-          <w:iCs w:val="0"/>
+        </w:rPr>
+        <w:instrText>HYPERLINK \l "_Toc417562811"</w:instrText>
+      </w:r>
+      <w:r>
+        <w:rPr>
+          <w:rStyle w:val="Hyperlink"/>
           <w:noProof/>
-          <w:sz w:val="22"/>
-          <w:szCs w:val="22"/>
-        </w:rPr>
-      </w:pPr>
-      <w:hyperlink w:anchor="_Toc410203801" w:history="1">
-        <w:r>
-          <w:rPr>
-            <w:rStyle w:val="Hyperlink"/>
-            <w:noProof/>
-          </w:rPr>
-          <w:t>1.1.3</w:t>
-        </w:r>
-        <w:r>
-          <w:rPr>
-            <w:rFonts w:asciiTheme="minorHAnsi" w:eastAsiaTheme="minorEastAsia" w:hAnsiTheme="minorHAnsi" w:cstheme="minorBidi"/>
-            <w:i w:val="0"/>
-            <w:iCs w:val="0"/>
-            <w:noProof/>
-            <w:sz w:val="22"/>
-            <w:szCs w:val="22"/>
-          </w:rPr>
-          <w:tab/>
-        </w:r>
-        <w:r>
-          <w:rPr>
-            <w:rStyle w:val="Hyperlink"/>
-            <w:noProof/>
-          </w:rPr>
-          <w:t>Version 2.1</w:t>
-        </w:r>
-        <w:r>
-          <w:rPr>
-            <w:noProof/>
-            <w:webHidden/>
-          </w:rPr>
-          <w:tab/>
-        </w:r>
-        <w:r>
-          <w:rPr>
-            <w:noProof/>
-            <w:webHidden/>
-          </w:rPr>
-          <w:fldChar w:fldCharType="begin"/>
-        </w:r>
-        <w:r>
-          <w:rPr>
-            <w:noProof/>
-            <w:webHidden/>
-          </w:rPr>
-          <w:instrText xml:space="preserve"> PAGEREF _Toc410203801 \h </w:instrText>
-        </w:r>
-        <w:r>
-          <w:rPr>
-            <w:noProof/>
-            <w:webHidden/>
-          </w:rPr>
-        </w:r>
-        <w:r>
-          <w:rPr>
-            <w:noProof/>
-            <w:webHidden/>
-          </w:rPr>
-          <w:fldChar w:fldCharType="separate"/>
-        </w:r>
-        <w:r>
-          <w:rPr>
-            <w:noProof/>
-            <w:webHidden/>
-          </w:rPr>
-          <w:t>2</w:t>
-        </w:r>
-        <w:r>
-          <w:rPr>
-            <w:noProof/>
-            <w:webHidden/>
-          </w:rPr>
-          <w:fldChar w:fldCharType="end"/>
-        </w:r>
-      </w:hyperlink>
-    </w:p>
-    <w:p>
-      <w:pPr>
-        <w:pStyle w:val="TOC3"/>
-        <w:tabs>
-          <w:tab w:val="left" w:pos="1200"/>
-          <w:tab w:val="right" w:leader="dot" w:pos="8976"/>
-        </w:tabs>
-        <w:rPr>
-          <w:rFonts w:asciiTheme="minorHAnsi" w:eastAsiaTheme="minorEastAsia" w:hAnsiTheme="minorHAnsi" w:cstheme="minorBidi"/>
-          <w:i w:val="0"/>
-          <w:iCs w:val="0"/>
+        </w:rPr>
+        <w:instrText xml:space="preserve"> </w:instrText>
+      </w:r>
+      <w:r>
+        <w:rPr>
+          <w:rStyle w:val="Hyperlink"/>
           <w:noProof/>
-          <w:sz w:val="22"/>
-          <w:szCs w:val="22"/>
-        </w:rPr>
-      </w:pPr>
-      <w:hyperlink w:anchor="_Toc410203802" w:history="1">
-        <w:r>
-          <w:rPr>
-            <w:rStyle w:val="Hyperlink"/>
-            <w:noProof/>
-          </w:rPr>
-          <w:t>1.1.4</w:t>
-        </w:r>
-        <w:r>
-          <w:rPr>
-            <w:rFonts w:asciiTheme="minorHAnsi" w:eastAsiaTheme="minorEastAsia" w:hAnsiTheme="minorHAnsi" w:cstheme="minorBidi"/>
-            <w:i w:val="0"/>
-            <w:iCs w:val="0"/>
-            <w:noProof/>
-            <w:sz w:val="22"/>
-            <w:szCs w:val="22"/>
-          </w:rPr>
-          <w:tab/>
-        </w:r>
-        <w:r>
-          <w:rPr>
-            <w:rStyle w:val="Hyperlink"/>
-            <w:noProof/>
-          </w:rPr>
-          <w:t>Version 2.0</w:t>
-        </w:r>
-        <w:r>
-          <w:rPr>
-            <w:noProof/>
-            <w:webHidden/>
-          </w:rPr>
-          <w:tab/>
-        </w:r>
-        <w:r>
-          <w:rPr>
-            <w:noProof/>
-            <w:webHidden/>
-          </w:rPr>
-          <w:fldChar w:fldCharType="begin"/>
-        </w:r>
-        <w:r>
-          <w:rPr>
-            <w:noProof/>
-            <w:webHidden/>
-          </w:rPr>
-          <w:instrText xml:space="preserve"> PAGEREF _Toc410203802 \h </w:instrText>
-        </w:r>
-        <w:r>
-          <w:rPr>
-            <w:noProof/>
-            <w:webHidden/>
-          </w:rPr>
-        </w:r>
-        <w:r>
-          <w:rPr>
-            <w:noProof/>
-            <w:webHidden/>
-          </w:rPr>
-          <w:fldChar w:fldCharType="separate"/>
-        </w:r>
-        <w:r>
-          <w:rPr>
-            <w:noProof/>
-            <w:webHidden/>
-          </w:rPr>
-          <w:t>2</w:t>
-        </w:r>
-        <w:r>
-          <w:rPr>
-            <w:noProof/>
-            <w:webHidden/>
-          </w:rPr>
-          <w:fldChar w:fldCharType="end"/>
-        </w:r>
-      </w:hyperlink>
-    </w:p>
-    <w:p>
-      <w:pPr>
-        <w:pStyle w:val="TOC3"/>
-        <w:tabs>
-          <w:tab w:val="left" w:pos="1200"/>
-          <w:tab w:val="right" w:leader="dot" w:pos="8976"/>
-        </w:tabs>
-        <w:rPr>
-          <w:rFonts w:asciiTheme="minorHAnsi" w:eastAsiaTheme="minorEastAsia" w:hAnsiTheme="minorHAnsi" w:cstheme="minorBidi"/>
-          <w:i w:val="0"/>
-          <w:iCs w:val="0"/>
+        </w:rPr>
+      </w:r>
+      <w:r>
+        <w:rPr>
+          <w:rStyle w:val="Hyperlink"/>
           <w:noProof/>
-          <w:sz w:val="22"/>
-          <w:szCs w:val="22"/>
-        </w:rPr>
-      </w:pPr>
-      <w:hyperlink w:anchor="_Toc410203803" w:history="1">
-        <w:r>
-          <w:rPr>
-            <w:rStyle w:val="Hyperlink"/>
-            <w:noProof/>
-          </w:rPr>
-          <w:t>1.1.5</w:t>
-        </w:r>
-        <w:r>
-          <w:rPr>
-            <w:rFonts w:asciiTheme="minorHAnsi" w:eastAsiaTheme="minorEastAsia" w:hAnsiTheme="minorHAnsi" w:cstheme="minorBidi"/>
-            <w:i w:val="0"/>
-            <w:iCs w:val="0"/>
-            <w:noProof/>
-            <w:sz w:val="22"/>
-            <w:szCs w:val="22"/>
-          </w:rPr>
-          <w:tab/>
-        </w:r>
-        <w:r>
-          <w:rPr>
-            <w:rStyle w:val="Hyperlink"/>
-            <w:noProof/>
-          </w:rPr>
-          <w:t>Version 1.3</w:t>
-        </w:r>
-        <w:r>
-          <w:rPr>
-            <w:noProof/>
-            <w:webHidden/>
-          </w:rPr>
-          <w:tab/>
-        </w:r>
-        <w:r>
-          <w:rPr>
-            <w:noProof/>
-            <w:webHidden/>
-          </w:rPr>
-          <w:fldChar w:fldCharType="begin"/>
-        </w:r>
-        <w:r>
-          <w:rPr>
-            <w:noProof/>
-            <w:webHidden/>
-          </w:rPr>
-          <w:instrText xml:space="preserve"> PAGEREF _Toc410203803 \h </w:instrText>
-        </w:r>
-        <w:r>
-          <w:rPr>
-            <w:noProof/>
-            <w:webHidden/>
-          </w:rPr>
-        </w:r>
-        <w:r>
-          <w:rPr>
-            <w:noProof/>
-            <w:webHidden/>
-          </w:rPr>
-          <w:fldChar w:fldCharType="separate"/>
-        </w:r>
-        <w:r>
-          <w:rPr>
-            <w:noProof/>
-            <w:webHidden/>
-          </w:rPr>
-          <w:t>3</w:t>
-        </w:r>
-        <w:r>
-          <w:rPr>
-            <w:noProof/>
-            <w:webHidden/>
-          </w:rPr>
-          <w:fldChar w:fldCharType="end"/>
-        </w:r>
-      </w:hyperlink>
-    </w:p>
-    <w:p>
-      <w:pPr>
-        <w:pStyle w:val="TOC2"/>
-        <w:tabs>
-          <w:tab w:val="left" w:pos="720"/>
-          <w:tab w:val="right" w:leader="dot" w:pos="8976"/>
-        </w:tabs>
-        <w:rPr>
-          <w:rFonts w:asciiTheme="minorHAnsi" w:eastAsiaTheme="minorEastAsia" w:hAnsiTheme="minorHAnsi" w:cstheme="minorBidi"/>
+        </w:rPr>
+        <w:fldChar w:fldCharType="separate"/>
+      </w:r>
+      <w:r>
+        <w:rPr>
+          <w:rStyle w:val="Hyperlink"/>
           <w:noProof/>
-          <w:sz w:val="22"/>
-          <w:szCs w:val="22"/>
-        </w:rPr>
-      </w:pPr>
-      <w:hyperlink w:anchor="_Toc410203804" w:history="1">
-        <w:r>
-          <w:rPr>
-            <w:rStyle w:val="Hyperlink"/>
-            <w:noProof/>
-          </w:rPr>
-          <w:t>1.2</w:t>
-        </w:r>
-        <w:r>
-          <w:rPr>
-            <w:rFonts w:asciiTheme="minorHAnsi" w:eastAsiaTheme="minorEastAsia" w:hAnsiTheme="minorHAnsi" w:cstheme="minorBidi"/>
-            <w:noProof/>
-            <w:sz w:val="22"/>
-            <w:szCs w:val="22"/>
-          </w:rPr>
-          <w:tab/>
-        </w:r>
-        <w:r>
-          <w:rPr>
-            <w:rStyle w:val="Hyperlink"/>
-            <w:noProof/>
-          </w:rPr>
-          <w:t>Minor Releases</w:t>
-        </w:r>
-        <w:r>
-          <w:rPr>
-            <w:noProof/>
-            <w:webHidden/>
-          </w:rPr>
-          <w:tab/>
-        </w:r>
-        <w:r>
-          <w:rPr>
-            <w:noProof/>
-            <w:webHidden/>
-          </w:rPr>
-          <w:fldChar w:fldCharType="begin"/>
-        </w:r>
-        <w:r>
-          <w:rPr>
-            <w:noProof/>
-            <w:webHidden/>
-          </w:rPr>
-          <w:instrText xml:space="preserve"> PAGEREF _Toc410203804 \h </w:instrText>
-        </w:r>
-        <w:r>
-          <w:rPr>
-            <w:noProof/>
-            <w:webHidden/>
-          </w:rPr>
-        </w:r>
-        <w:r>
-          <w:rPr>
-            <w:noProof/>
-            <w:webHidden/>
-          </w:rPr>
-          <w:fldChar w:fldCharType="separate"/>
-        </w:r>
-        <w:r>
-          <w:rPr>
-            <w:noProof/>
-            <w:webHidden/>
-          </w:rPr>
-          <w:t>3</w:t>
-        </w:r>
-        <w:r>
-          <w:rPr>
-            <w:noProof/>
-            <w:webHidden/>
-          </w:rPr>
-          <w:fldChar w:fldCharType="end"/>
-        </w:r>
-      </w:hyperlink>
-    </w:p>
-    <w:p>
-      <w:pPr>
-        <w:pStyle w:val="TOC3"/>
-        <w:tabs>
-          <w:tab w:val="left" w:pos="1200"/>
-          <w:tab w:val="right" w:leader="dot" w:pos="8976"/>
-        </w:tabs>
-        <w:rPr>
-          <w:rFonts w:asciiTheme="minorHAnsi" w:eastAsiaTheme="minorEastAsia" w:hAnsiTheme="minorHAnsi" w:cstheme="minorBidi"/>
-          <w:i w:val="0"/>
-          <w:iCs w:val="0"/>
-          <w:noProof/>
-          <w:sz w:val="22"/>
-          <w:szCs w:val="22"/>
-        </w:rPr>
-      </w:pPr>
-      <w:hyperlink w:anchor="_Toc410203805" w:history="1">
-        <w:r>
-          <w:rPr>
-            <w:rStyle w:val="Hyperlink"/>
-            <w:noProof/>
-          </w:rPr>
-          <w:t>1.2.1</w:t>
-        </w:r>
-        <w:r>
-          <w:rPr>
-            <w:rFonts w:asciiTheme="minorHAnsi" w:eastAsiaTheme="minorEastAsia" w:hAnsiTheme="minorHAnsi" w:cstheme="minorBidi"/>
-            <w:i w:val="0"/>
-            <w:iCs w:val="0"/>
-            <w:noProof/>
-            <w:sz w:val="22"/>
-            <w:szCs w:val="22"/>
-          </w:rPr>
-          <w:tab/>
-        </w:r>
-        <w:r>
-          <w:rPr>
-            <w:rStyle w:val="Hyperlink"/>
-            <w:noProof/>
-          </w:rPr>
-          <w:t>Version 2.0.4</w:t>
-        </w:r>
-        <w:r>
-          <w:rPr>
-            <w:noProof/>
-            <w:webHidden/>
-          </w:rPr>
-          <w:tab/>
-        </w:r>
-        <w:r>
-          <w:rPr>
-            <w:noProof/>
-            <w:webHidden/>
-          </w:rPr>
-          <w:fldChar w:fldCharType="begin"/>
-        </w:r>
-        <w:r>
-          <w:rPr>
-            <w:noProof/>
-            <w:webHidden/>
-          </w:rPr>
-          <w:instrText xml:space="preserve"> PAGEREF _Toc410203805 \h </w:instrText>
-        </w:r>
-        <w:r>
-          <w:rPr>
-            <w:noProof/>
-            <w:webHidden/>
-          </w:rPr>
-        </w:r>
-        <w:r>
-          <w:rPr>
-            <w:noProof/>
-            <w:webHidden/>
-          </w:rPr>
-          <w:fldChar w:fldCharType="separate"/>
-        </w:r>
-        <w:r>
-          <w:rPr>
-            <w:noProof/>
-            <w:webHidden/>
-          </w:rPr>
-          <w:t>3</w:t>
-        </w:r>
-        <w:r>
-          <w:rPr>
-            <w:noProof/>
-            <w:webHidden/>
-          </w:rPr>
-          <w:fldChar w:fldCharType="end"/>
-        </w:r>
-      </w:hyperlink>
-    </w:p>
-    <w:p>
-      <w:pPr>
-        <w:pStyle w:val="TOC3"/>
-        <w:tabs>
-          <w:tab w:val="left" w:pos="1200"/>
-          <w:tab w:val="right" w:leader="dot" w:pos="8976"/>
-        </w:tabs>
-        <w:rPr>
-          <w:rFonts w:asciiTheme="minorHAnsi" w:eastAsiaTheme="minorEastAsia" w:hAnsiTheme="minorHAnsi" w:cstheme="minorBidi"/>
-          <w:i w:val="0"/>
-          <w:iCs w:val="0"/>
-          <w:noProof/>
-          <w:sz w:val="22"/>
-          <w:szCs w:val="22"/>
-        </w:rPr>
-      </w:pPr>
-      <w:hyperlink w:anchor="_Toc410203806" w:history="1">
-        <w:r>
-          <w:rPr>
-            <w:rStyle w:val="Hyperlink"/>
-            <w:noProof/>
-          </w:rPr>
-          <w:t>1.2.2</w:t>
-        </w:r>
-        <w:r>
-          <w:rPr>
-            <w:rFonts w:asciiTheme="minorHAnsi" w:eastAsiaTheme="minorEastAsia" w:hAnsiTheme="minorHAnsi" w:cstheme="minorBidi"/>
-            <w:i w:val="0"/>
-            <w:iCs w:val="0"/>
-            <w:noProof/>
-            <w:sz w:val="22"/>
-            <w:szCs w:val="22"/>
-          </w:rPr>
-          <w:tab/>
-        </w:r>
-        <w:r>
-          <w:rPr>
-            <w:rStyle w:val="Hyperlink"/>
-            <w:noProof/>
-          </w:rPr>
-          <w:t>Version 2.0.3</w:t>
-        </w:r>
-        <w:r>
-          <w:rPr>
-            <w:noProof/>
-            <w:webHidden/>
-          </w:rPr>
-          <w:tab/>
-        </w:r>
-        <w:r>
-          <w:rPr>
-            <w:noProof/>
-            <w:webHidden/>
-          </w:rPr>
-          <w:fldChar w:fldCharType="begin"/>
-        </w:r>
-        <w:r>
-          <w:rPr>
-            <w:noProof/>
-            <w:webHidden/>
-          </w:rPr>
-          <w:instrText xml:space="preserve"> PAGEREF _Toc410203806 \h </w:instrText>
-        </w:r>
-        <w:r>
-          <w:rPr>
-            <w:noProof/>
-            <w:webHidden/>
-          </w:rPr>
-        </w:r>
-        <w:r>
-          <w:rPr>
-            <w:noProof/>
-            <w:webHidden/>
-          </w:rPr>
-          <w:fldChar w:fldCharType="separate"/>
-        </w:r>
-        <w:r>
-          <w:rPr>
-            <w:noProof/>
-            <w:webHidden/>
-          </w:rPr>
-          <w:t>3</w:t>
-        </w:r>
-        <w:r>
-          <w:rPr>
-            <w:noProof/>
-            <w:webHidden/>
-          </w:rPr>
-          <w:fldChar w:fldCharType="end"/>
-        </w:r>
-      </w:hyperlink>
-    </w:p>
-    <w:p>
-      <w:pPr>
-        <w:pStyle w:val="TOC3"/>
-        <w:tabs>
-          <w:tab w:val="left" w:pos="1200"/>
-          <w:tab w:val="right" w:leader="dot" w:pos="8976"/>
-        </w:tabs>
-        <w:rPr>
-          <w:rFonts w:asciiTheme="minorHAnsi" w:eastAsiaTheme="minorEastAsia" w:hAnsiTheme="minorHAnsi" w:cstheme="minorBidi"/>
-          <w:i w:val="0"/>
-          <w:iCs w:val="0"/>
-          <w:noProof/>
-          <w:sz w:val="22"/>
-          <w:szCs w:val="22"/>
-        </w:rPr>
-      </w:pPr>
-      <w:hyperlink w:anchor="_Toc410203807" w:history="1">
-        <w:r>
-          <w:rPr>
-            <w:rStyle w:val="Hyperlink"/>
-            <w:noProof/>
-          </w:rPr>
-          <w:t>1.2.3</w:t>
-        </w:r>
-        <w:r>
-          <w:rPr>
-            <w:rFonts w:asciiTheme="minorHAnsi" w:eastAsiaTheme="minorEastAsia" w:hAnsiTheme="minorHAnsi" w:cstheme="minorBidi"/>
-            <w:i w:val="0"/>
-            <w:iCs w:val="0"/>
-            <w:noProof/>
-            <w:sz w:val="22"/>
-            <w:szCs w:val="22"/>
-          </w:rPr>
-          <w:tab/>
-        </w:r>
-        <w:r>
-          <w:rPr>
-            <w:rStyle w:val="Hyperlink"/>
-            <w:noProof/>
-          </w:rPr>
-          <w:t>Version 2.0.2</w:t>
-        </w:r>
-        <w:r>
-          <w:rPr>
-            <w:noProof/>
-            <w:webHidden/>
-          </w:rPr>
-          <w:tab/>
-        </w:r>
-        <w:r>
-          <w:rPr>
-            <w:noProof/>
-            <w:webHidden/>
-          </w:rPr>
-          <w:fldChar w:fldCharType="begin"/>
-        </w:r>
-        <w:r>
-          <w:rPr>
-            <w:noProof/>
-            <w:webHidden/>
-          </w:rPr>
-          <w:instrText xml:space="preserve"> PAGEREF _Toc410203807 \h </w:instrText>
-        </w:r>
-        <w:r>
-          <w:rPr>
-            <w:noProof/>
-            <w:webHidden/>
-          </w:rPr>
-        </w:r>
-        <w:r>
-          <w:rPr>
-            <w:noProof/>
-            <w:webHidden/>
-          </w:rPr>
-          <w:fldChar w:fldCharType="separate"/>
-        </w:r>
-        <w:r>
-          <w:rPr>
-            <w:noProof/>
-            <w:webHidden/>
-          </w:rPr>
-          <w:t>3</w:t>
-        </w:r>
-        <w:r>
-          <w:rPr>
-            <w:noProof/>
-            <w:webHidden/>
-          </w:rPr>
-          <w:fldChar w:fldCharType="end"/>
-        </w:r>
-      </w:hyperlink>
-    </w:p>
-    <w:p>
-      <w:pPr>
-        <w:pStyle w:val="TOC3"/>
-        <w:tabs>
-          <w:tab w:val="left" w:pos="1200"/>
-          <w:tab w:val="right" w:leader="dot" w:pos="8976"/>
-        </w:tabs>
-        <w:rPr>
-          <w:rFonts w:asciiTheme="minorHAnsi" w:eastAsiaTheme="minorEastAsia" w:hAnsiTheme="minorHAnsi" w:cstheme="minorBidi"/>
-          <w:i w:val="0"/>
-          <w:iCs w:val="0"/>
-          <w:noProof/>
-          <w:sz w:val="22"/>
-          <w:szCs w:val="22"/>
-        </w:rPr>
-      </w:pPr>
-      <w:hyperlink w:anchor="_Toc410203808" w:history="1">
-        <w:r>
-          <w:rPr>
-            <w:rStyle w:val="Hyperlink"/>
-            <w:noProof/>
-          </w:rPr>
-          <w:t>1.2.4</w:t>
-        </w:r>
-        <w:r>
-          <w:rPr>
-            <w:rFonts w:asciiTheme="minorHAnsi" w:eastAsiaTheme="minorEastAsia" w:hAnsiTheme="minorHAnsi" w:cstheme="minorBidi"/>
-            <w:i w:val="0"/>
-            <w:iCs w:val="0"/>
-            <w:noProof/>
-            <w:sz w:val="22"/>
-            <w:szCs w:val="22"/>
-          </w:rPr>
-          <w:tab/>
-        </w:r>
-        <w:r>
-          <w:rPr>
-            <w:rStyle w:val="Hyperlink"/>
-            <w:noProof/>
-          </w:rPr>
-          <w:t>Version 1.3.1</w:t>
-        </w:r>
-        <w:r>
-          <w:rPr>
-            <w:noProof/>
-            <w:webHidden/>
-          </w:rPr>
-          <w:tab/>
-        </w:r>
-        <w:r>
-          <w:rPr>
-            <w:noProof/>
-            <w:webHidden/>
-          </w:rPr>
-          <w:fldChar w:fldCharType="begin"/>
-        </w:r>
-        <w:r>
-          <w:rPr>
-            <w:noProof/>
-            <w:webHidden/>
-          </w:rPr>
-          <w:instrText xml:space="preserve"> PAGEREF _Toc410203808 \h </w:instrText>
-        </w:r>
-        <w:r>
-          <w:rPr>
-            <w:noProof/>
-            <w:webHidden/>
-          </w:rPr>
-        </w:r>
-        <w:r>
-          <w:rPr>
-            <w:noProof/>
-            <w:webHidden/>
-          </w:rPr>
-          <w:fldChar w:fldCharType="separate"/>
-        </w:r>
-        <w:r>
-          <w:rPr>
-            <w:noProof/>
-            <w:webHidden/>
-          </w:rPr>
-          <w:t>3</w:t>
-        </w:r>
-        <w:r>
-          <w:rPr>
-            <w:noProof/>
-            <w:webHidden/>
-          </w:rPr>
-          <w:fldChar w:fldCharType="end"/>
-        </w:r>
-      </w:hyperlink>
-    </w:p>
-    <w:p>
-      <w:pPr>
-        <w:pStyle w:val="TOC2"/>
-        <w:tabs>
-          <w:tab w:val="left" w:pos="720"/>
-          <w:tab w:val="right" w:leader="dot" w:pos="8976"/>
-        </w:tabs>
-        <w:rPr>
-          <w:rFonts w:asciiTheme="minorHAnsi" w:eastAsiaTheme="minorEastAsia" w:hAnsiTheme="minorHAnsi" w:cstheme="minorBidi"/>
-          <w:noProof/>
-          <w:sz w:val="22"/>
-          <w:szCs w:val="22"/>
-        </w:rPr>
-      </w:pPr>
-      <w:hyperlink w:anchor="_Toc410203809" w:history="1">
-        <w:r>
-          <w:rPr>
-            <w:rStyle w:val="Hyperlink"/>
-            <w:noProof/>
-          </w:rPr>
-          <w:t>1.3</w:t>
-        </w:r>
-        <w:r>
-          <w:rPr>
-            <w:rFonts w:asciiTheme="minorHAnsi" w:eastAsiaTheme="minorEastAsia" w:hAnsiTheme="minorHAnsi" w:cstheme="minorBidi"/>
-            <w:noProof/>
-            <w:sz w:val="22"/>
-            <w:szCs w:val="22"/>
-          </w:rPr>
-          <w:tab/>
-        </w:r>
-        <w:r>
-          <w:rPr>
-            <w:rStyle w:val="Hyperlink"/>
-            <w:noProof/>
-          </w:rPr>
-          <w:t>Acknowledgements</w:t>
-        </w:r>
-        <w:r>
-          <w:rPr>
-            <w:noProof/>
-            <w:webHidden/>
-          </w:rPr>
-          <w:tab/>
-        </w:r>
-        <w:r>
-          <w:rPr>
-            <w:noProof/>
-            <w:webHidden/>
-          </w:rPr>
-          <w:fldChar w:fldCharType="begin"/>
-        </w:r>
-        <w:r>
-          <w:rPr>
-            <w:noProof/>
-            <w:webHidden/>
-          </w:rPr>
-          <w:instrText xml:space="preserve"> PAGEREF _Toc410203809 \h </w:instrText>
-        </w:r>
-        <w:r>
-          <w:rPr>
-            <w:noProof/>
-            <w:webHidden/>
-          </w:rPr>
-        </w:r>
-        <w:r>
-          <w:rPr>
-            <w:noProof/>
-            <w:webHidden/>
-          </w:rPr>
-          <w:fldChar w:fldCharType="separate"/>
-        </w:r>
-        <w:r>
-          <w:rPr>
-            <w:noProof/>
-            <w:webHidden/>
-          </w:rPr>
-          <w:t>3</w:t>
-        </w:r>
-        <w:r>
-          <w:rPr>
-            <w:noProof/>
-            <w:webHidden/>
-          </w:rPr>
-          <w:fldChar w:fldCharType="end"/>
-        </w:r>
-      </w:hyperlink>
-    </w:p>
-    <w:p>
-      <w:pPr>
-        <w:pStyle w:val="TOC1"/>
-        <w:tabs>
-          <w:tab w:val="left" w:pos="480"/>
-          <w:tab w:val="right" w:leader="dot" w:pos="8976"/>
-        </w:tabs>
+        </w:rPr>
+        <w:t>1</w:t>
+      </w:r>
+      <w:r>
         <w:rPr>
           <w:rFonts w:asciiTheme="minorHAnsi" w:eastAsiaTheme="minorEastAsia" w:hAnsiTheme="minorHAnsi" w:cstheme="minorBidi"/>
           <w:b w:val="0"/>
@@ -1439,83 +301,70 @@
           <w:sz w:val="22"/>
           <w:szCs w:val="22"/>
         </w:rPr>
-      </w:pPr>
-      <w:hyperlink w:anchor="_Toc410203810" w:history="1">
-        <w:r>
-          <w:rPr>
-            <w:rStyle w:val="Hyperlink"/>
-            <w:noProof/>
-          </w:rPr>
-          <w:t>2</w:t>
-        </w:r>
-        <w:r>
-          <w:rPr>
-            <w:rFonts w:asciiTheme="minorHAnsi" w:eastAsiaTheme="minorEastAsia" w:hAnsiTheme="minorHAnsi" w:cstheme="minorBidi"/>
-            <w:b w:val="0"/>
-            <w:bCs w:val="0"/>
-            <w:caps w:val="0"/>
-            <w:noProof/>
-            <w:sz w:val="22"/>
-            <w:szCs w:val="22"/>
-          </w:rPr>
-          <w:tab/>
-        </w:r>
-        <w:r>
-          <w:rPr>
-            <w:rStyle w:val="Hyperlink"/>
-            <w:noProof/>
-          </w:rPr>
-          <w:t>Input Files</w:t>
-        </w:r>
-        <w:r>
-          <w:rPr>
-            <w:noProof/>
-            <w:webHidden/>
-          </w:rPr>
-          <w:tab/>
-        </w:r>
-        <w:r>
-          <w:rPr>
-            <w:noProof/>
-            <w:webHidden/>
-          </w:rPr>
-          <w:fldChar w:fldCharType="begin"/>
-        </w:r>
-        <w:r>
-          <w:rPr>
-            <w:noProof/>
-            <w:webHidden/>
-          </w:rPr>
-          <w:instrText xml:space="preserve"> PAGEREF _Toc410203810 \h </w:instrText>
-        </w:r>
-        <w:r>
-          <w:rPr>
-            <w:noProof/>
-            <w:webHidden/>
-          </w:rPr>
-        </w:r>
-        <w:r>
-          <w:rPr>
-            <w:noProof/>
-            <w:webHidden/>
-          </w:rPr>
-          <w:fldChar w:fldCharType="separate"/>
-        </w:r>
-        <w:r>
-          <w:rPr>
-            <w:noProof/>
-            <w:webHidden/>
-          </w:rPr>
-          <w:t>4</w:t>
-        </w:r>
-        <w:r>
-          <w:rPr>
-            <w:noProof/>
-            <w:webHidden/>
-          </w:rPr>
-          <w:fldChar w:fldCharType="end"/>
-        </w:r>
-      </w:hyperlink>
+        <w:tab/>
+      </w:r>
+      <w:r>
+        <w:rPr>
+          <w:rStyle w:val="Hyperlink"/>
+          <w:noProof/>
+        </w:rPr>
+        <w:t>Introduction</w:t>
+      </w:r>
+      <w:r>
+        <w:rPr>
+          <w:noProof/>
+          <w:webHidden/>
+        </w:rPr>
+        <w:tab/>
+      </w:r>
+      <w:r>
+        <w:rPr>
+          <w:noProof/>
+          <w:webHidden/>
+        </w:rPr>
+        <w:fldChar w:fldCharType="begin"/>
+      </w:r>
+      <w:r>
+        <w:rPr>
+          <w:noProof/>
+          <w:webHidden/>
+        </w:rPr>
+        <w:instrText xml:space="preserve"> PAGEREF _Toc417562811 \h </w:instrText>
+      </w:r>
+      <w:r>
+        <w:rPr>
+          <w:noProof/>
+          <w:webHidden/>
+        </w:rPr>
+      </w:r>
+      <w:r>
+        <w:rPr>
+          <w:noProof/>
+          <w:webHidden/>
+        </w:rPr>
+        <w:fldChar w:fldCharType="separate"/>
+      </w:r>
+      <w:r>
+        <w:rPr>
+          <w:noProof/>
+          <w:webHidden/>
+        </w:rPr>
+        <w:t>2</w:t>
+      </w:r>
+      <w:r>
+        <w:rPr>
+          <w:noProof/>
+          <w:webHidden/>
+        </w:rPr>
+        <w:fldChar w:fldCharType="end"/>
+      </w:r>
+      <w:r>
+        <w:rPr>
+          <w:rStyle w:val="Hyperlink"/>
+          <w:noProof/>
+        </w:rPr>
+        <w:fldChar w:fldCharType="end"/>
+      </w:r>
     </w:p>
     <w:p>
       <w:pPr>
@@ -1531,13 +380,13 @@
           <w:szCs w:val="22"/>
         </w:rPr>
       </w:pPr>
-      <w:hyperlink w:anchor="_Toc410203811" w:history="1">
+      <w:hyperlink w:anchor="_Toc417562812" w:history="1">
         <w:r>
           <w:rPr>
             <w:rStyle w:val="Hyperlink"/>
             <w:noProof/>
           </w:rPr>
-          <w:t>2.1</w:t>
+          <w:t>1.1</w:t>
         </w:r>
         <w:r>
           <w:rPr>
@@ -1553,7 +402,7 @@
             <w:rStyle w:val="Hyperlink"/>
             <w:noProof/>
           </w:rPr>
-          <w:t>LandisData</w:t>
+          <w:t>Major Releases</w:t>
         </w:r>
         <w:r>
           <w:rPr>
@@ -1574,7 +423,7 @@
             <w:noProof/>
             <w:webHidden/>
           </w:rPr>
-          <w:instrText xml:space="preserve"> PAGEREF _Toc410203811 \h </w:instrText>
+          <w:instrText xml:space="preserve"> PAGEREF _Toc417562812 \h </w:instrText>
         </w:r>
         <w:r>
           <w:rPr>
@@ -1594,7 +443,467 @@
             <w:noProof/>
             <w:webHidden/>
           </w:rPr>
-          <w:t>4</w:t>
+          <w:t>2</w:t>
+        </w:r>
+        <w:r>
+          <w:rPr>
+            <w:noProof/>
+            <w:webHidden/>
+          </w:rPr>
+          <w:fldChar w:fldCharType="end"/>
+        </w:r>
+      </w:hyperlink>
+    </w:p>
+    <w:p>
+      <w:pPr>
+        <w:pStyle w:val="TOC3"/>
+        <w:tabs>
+          <w:tab w:val="left" w:pos="1200"/>
+          <w:tab w:val="right" w:leader="dot" w:pos="8976"/>
+        </w:tabs>
+        <w:rPr>
+          <w:rFonts w:asciiTheme="minorHAnsi" w:eastAsiaTheme="minorEastAsia" w:hAnsiTheme="minorHAnsi" w:cstheme="minorBidi"/>
+          <w:i w:val="0"/>
+          <w:iCs w:val="0"/>
+          <w:noProof/>
+          <w:sz w:val="22"/>
+          <w:szCs w:val="22"/>
+        </w:rPr>
+      </w:pPr>
+      <w:hyperlink w:anchor="_Toc417562813" w:history="1">
+        <w:r>
+          <w:rPr>
+            <w:rStyle w:val="Hyperlink"/>
+            <w:noProof/>
+          </w:rPr>
+          <w:t>1.1.1</w:t>
+        </w:r>
+        <w:r>
+          <w:rPr>
+            <w:rFonts w:asciiTheme="minorHAnsi" w:eastAsiaTheme="minorEastAsia" w:hAnsiTheme="minorHAnsi" w:cstheme="minorBidi"/>
+            <w:i w:val="0"/>
+            <w:iCs w:val="0"/>
+            <w:noProof/>
+            <w:sz w:val="22"/>
+            <w:szCs w:val="22"/>
+          </w:rPr>
+          <w:tab/>
+        </w:r>
+        <w:r>
+          <w:rPr>
+            <w:rStyle w:val="Hyperlink"/>
+            <w:noProof/>
+          </w:rPr>
+          <w:t>Version 3.0</w:t>
+        </w:r>
+        <w:r>
+          <w:rPr>
+            <w:noProof/>
+            <w:webHidden/>
+          </w:rPr>
+          <w:tab/>
+        </w:r>
+        <w:r>
+          <w:rPr>
+            <w:noProof/>
+            <w:webHidden/>
+          </w:rPr>
+          <w:fldChar w:fldCharType="begin"/>
+        </w:r>
+        <w:r>
+          <w:rPr>
+            <w:noProof/>
+            <w:webHidden/>
+          </w:rPr>
+          <w:instrText xml:space="preserve"> PAGEREF _Toc417562813 \h </w:instrText>
+        </w:r>
+        <w:r>
+          <w:rPr>
+            <w:noProof/>
+            <w:webHidden/>
+          </w:rPr>
+        </w:r>
+        <w:r>
+          <w:rPr>
+            <w:noProof/>
+            <w:webHidden/>
+          </w:rPr>
+          <w:fldChar w:fldCharType="separate"/>
+        </w:r>
+        <w:r>
+          <w:rPr>
+            <w:noProof/>
+            <w:webHidden/>
+          </w:rPr>
+          <w:t>2</w:t>
+        </w:r>
+        <w:r>
+          <w:rPr>
+            <w:noProof/>
+            <w:webHidden/>
+          </w:rPr>
+          <w:fldChar w:fldCharType="end"/>
+        </w:r>
+      </w:hyperlink>
+    </w:p>
+    <w:p>
+      <w:pPr>
+        <w:pStyle w:val="TOC3"/>
+        <w:tabs>
+          <w:tab w:val="left" w:pos="1200"/>
+          <w:tab w:val="right" w:leader="dot" w:pos="8976"/>
+        </w:tabs>
+        <w:rPr>
+          <w:rFonts w:asciiTheme="minorHAnsi" w:eastAsiaTheme="minorEastAsia" w:hAnsiTheme="minorHAnsi" w:cstheme="minorBidi"/>
+          <w:i w:val="0"/>
+          <w:iCs w:val="0"/>
+          <w:noProof/>
+          <w:sz w:val="22"/>
+          <w:szCs w:val="22"/>
+        </w:rPr>
+      </w:pPr>
+      <w:hyperlink w:anchor="_Toc417562814" w:history="1">
+        <w:r>
+          <w:rPr>
+            <w:rStyle w:val="Hyperlink"/>
+            <w:noProof/>
+          </w:rPr>
+          <w:t>1.1.2</w:t>
+        </w:r>
+        <w:r>
+          <w:rPr>
+            <w:rFonts w:asciiTheme="minorHAnsi" w:eastAsiaTheme="minorEastAsia" w:hAnsiTheme="minorHAnsi" w:cstheme="minorBidi"/>
+            <w:i w:val="0"/>
+            <w:iCs w:val="0"/>
+            <w:noProof/>
+            <w:sz w:val="22"/>
+            <w:szCs w:val="22"/>
+          </w:rPr>
+          <w:tab/>
+        </w:r>
+        <w:r>
+          <w:rPr>
+            <w:rStyle w:val="Hyperlink"/>
+            <w:noProof/>
+          </w:rPr>
+          <w:t>Version 2.2</w:t>
+        </w:r>
+        <w:r>
+          <w:rPr>
+            <w:noProof/>
+            <w:webHidden/>
+          </w:rPr>
+          <w:tab/>
+        </w:r>
+        <w:r>
+          <w:rPr>
+            <w:noProof/>
+            <w:webHidden/>
+          </w:rPr>
+          <w:fldChar w:fldCharType="begin"/>
+        </w:r>
+        <w:r>
+          <w:rPr>
+            <w:noProof/>
+            <w:webHidden/>
+          </w:rPr>
+          <w:instrText xml:space="preserve"> PAGEREF _Toc417562814 \h </w:instrText>
+        </w:r>
+        <w:r>
+          <w:rPr>
+            <w:noProof/>
+            <w:webHidden/>
+          </w:rPr>
+        </w:r>
+        <w:r>
+          <w:rPr>
+            <w:noProof/>
+            <w:webHidden/>
+          </w:rPr>
+          <w:fldChar w:fldCharType="separate"/>
+        </w:r>
+        <w:r>
+          <w:rPr>
+            <w:noProof/>
+            <w:webHidden/>
+          </w:rPr>
+          <w:t>2</w:t>
+        </w:r>
+        <w:r>
+          <w:rPr>
+            <w:noProof/>
+            <w:webHidden/>
+          </w:rPr>
+          <w:fldChar w:fldCharType="end"/>
+        </w:r>
+      </w:hyperlink>
+    </w:p>
+    <w:p>
+      <w:pPr>
+        <w:pStyle w:val="TOC3"/>
+        <w:tabs>
+          <w:tab w:val="left" w:pos="1200"/>
+          <w:tab w:val="right" w:leader="dot" w:pos="8976"/>
+        </w:tabs>
+        <w:rPr>
+          <w:rFonts w:asciiTheme="minorHAnsi" w:eastAsiaTheme="minorEastAsia" w:hAnsiTheme="minorHAnsi" w:cstheme="minorBidi"/>
+          <w:i w:val="0"/>
+          <w:iCs w:val="0"/>
+          <w:noProof/>
+          <w:sz w:val="22"/>
+          <w:szCs w:val="22"/>
+        </w:rPr>
+      </w:pPr>
+      <w:hyperlink w:anchor="_Toc417562815" w:history="1">
+        <w:r>
+          <w:rPr>
+            <w:rStyle w:val="Hyperlink"/>
+            <w:noProof/>
+          </w:rPr>
+          <w:t>1.1.3</w:t>
+        </w:r>
+        <w:r>
+          <w:rPr>
+            <w:rFonts w:asciiTheme="minorHAnsi" w:eastAsiaTheme="minorEastAsia" w:hAnsiTheme="minorHAnsi" w:cstheme="minorBidi"/>
+            <w:i w:val="0"/>
+            <w:iCs w:val="0"/>
+            <w:noProof/>
+            <w:sz w:val="22"/>
+            <w:szCs w:val="22"/>
+          </w:rPr>
+          <w:tab/>
+        </w:r>
+        <w:r>
+          <w:rPr>
+            <w:rStyle w:val="Hyperlink"/>
+            <w:noProof/>
+          </w:rPr>
+          <w:t>Version 2.1</w:t>
+        </w:r>
+        <w:r>
+          <w:rPr>
+            <w:noProof/>
+            <w:webHidden/>
+          </w:rPr>
+          <w:tab/>
+        </w:r>
+        <w:r>
+          <w:rPr>
+            <w:noProof/>
+            <w:webHidden/>
+          </w:rPr>
+          <w:fldChar w:fldCharType="begin"/>
+        </w:r>
+        <w:r>
+          <w:rPr>
+            <w:noProof/>
+            <w:webHidden/>
+          </w:rPr>
+          <w:instrText xml:space="preserve"> PAGEREF _Toc417562815 \h </w:instrText>
+        </w:r>
+        <w:r>
+          <w:rPr>
+            <w:noProof/>
+            <w:webHidden/>
+          </w:rPr>
+        </w:r>
+        <w:r>
+          <w:rPr>
+            <w:noProof/>
+            <w:webHidden/>
+          </w:rPr>
+          <w:fldChar w:fldCharType="separate"/>
+        </w:r>
+        <w:r>
+          <w:rPr>
+            <w:noProof/>
+            <w:webHidden/>
+          </w:rPr>
+          <w:t>2</w:t>
+        </w:r>
+        <w:r>
+          <w:rPr>
+            <w:noProof/>
+            <w:webHidden/>
+          </w:rPr>
+          <w:fldChar w:fldCharType="end"/>
+        </w:r>
+      </w:hyperlink>
+    </w:p>
+    <w:p>
+      <w:pPr>
+        <w:pStyle w:val="TOC3"/>
+        <w:tabs>
+          <w:tab w:val="left" w:pos="1200"/>
+          <w:tab w:val="right" w:leader="dot" w:pos="8976"/>
+        </w:tabs>
+        <w:rPr>
+          <w:rFonts w:asciiTheme="minorHAnsi" w:eastAsiaTheme="minorEastAsia" w:hAnsiTheme="minorHAnsi" w:cstheme="minorBidi"/>
+          <w:i w:val="0"/>
+          <w:iCs w:val="0"/>
+          <w:noProof/>
+          <w:sz w:val="22"/>
+          <w:szCs w:val="22"/>
+        </w:rPr>
+      </w:pPr>
+      <w:hyperlink w:anchor="_Toc417562816" w:history="1">
+        <w:r>
+          <w:rPr>
+            <w:rStyle w:val="Hyperlink"/>
+            <w:noProof/>
+          </w:rPr>
+          <w:t>1.1.4</w:t>
+        </w:r>
+        <w:r>
+          <w:rPr>
+            <w:rFonts w:asciiTheme="minorHAnsi" w:eastAsiaTheme="minorEastAsia" w:hAnsiTheme="minorHAnsi" w:cstheme="minorBidi"/>
+            <w:i w:val="0"/>
+            <w:iCs w:val="0"/>
+            <w:noProof/>
+            <w:sz w:val="22"/>
+            <w:szCs w:val="22"/>
+          </w:rPr>
+          <w:tab/>
+        </w:r>
+        <w:r>
+          <w:rPr>
+            <w:rStyle w:val="Hyperlink"/>
+            <w:noProof/>
+          </w:rPr>
+          <w:t>Version 2.0</w:t>
+        </w:r>
+        <w:r>
+          <w:rPr>
+            <w:noProof/>
+            <w:webHidden/>
+          </w:rPr>
+          <w:tab/>
+        </w:r>
+        <w:r>
+          <w:rPr>
+            <w:noProof/>
+            <w:webHidden/>
+          </w:rPr>
+          <w:fldChar w:fldCharType="begin"/>
+        </w:r>
+        <w:r>
+          <w:rPr>
+            <w:noProof/>
+            <w:webHidden/>
+          </w:rPr>
+          <w:instrText xml:space="preserve"> PAGEREF _Toc417562816 \h </w:instrText>
+        </w:r>
+        <w:r>
+          <w:rPr>
+            <w:noProof/>
+            <w:webHidden/>
+          </w:rPr>
+        </w:r>
+        <w:r>
+          <w:rPr>
+            <w:noProof/>
+            <w:webHidden/>
+          </w:rPr>
+          <w:fldChar w:fldCharType="separate"/>
+        </w:r>
+        <w:r>
+          <w:rPr>
+            <w:noProof/>
+            <w:webHidden/>
+          </w:rPr>
+          <w:t>2</w:t>
+        </w:r>
+        <w:r>
+          <w:rPr>
+            <w:noProof/>
+            <w:webHidden/>
+          </w:rPr>
+          <w:fldChar w:fldCharType="end"/>
+        </w:r>
+      </w:hyperlink>
+    </w:p>
+    <w:p>
+      <w:pPr>
+        <w:pStyle w:val="TOC3"/>
+        <w:tabs>
+          <w:tab w:val="left" w:pos="1200"/>
+          <w:tab w:val="right" w:leader="dot" w:pos="8976"/>
+        </w:tabs>
+        <w:rPr>
+          <w:rFonts w:asciiTheme="minorHAnsi" w:eastAsiaTheme="minorEastAsia" w:hAnsiTheme="minorHAnsi" w:cstheme="minorBidi"/>
+          <w:i w:val="0"/>
+          <w:iCs w:val="0"/>
+          <w:noProof/>
+          <w:sz w:val="22"/>
+          <w:szCs w:val="22"/>
+        </w:rPr>
+      </w:pPr>
+      <w:hyperlink w:anchor="_Toc417562817" w:history="1">
+        <w:r>
+          <w:rPr>
+            <w:rStyle w:val="Hyperlink"/>
+            <w:noProof/>
+          </w:rPr>
+          <w:t>1.1.5</w:t>
+        </w:r>
+        <w:r>
+          <w:rPr>
+            <w:rFonts w:asciiTheme="minorHAnsi" w:eastAsiaTheme="minorEastAsia" w:hAnsiTheme="minorHAnsi" w:cstheme="minorBidi"/>
+            <w:i w:val="0"/>
+            <w:iCs w:val="0"/>
+            <w:noProof/>
+            <w:sz w:val="22"/>
+            <w:szCs w:val="22"/>
+          </w:rPr>
+          <w:tab/>
+        </w:r>
+        <w:r>
+          <w:rPr>
+            <w:rStyle w:val="Hyperlink"/>
+            <w:noProof/>
+          </w:rPr>
+          <w:t>Version 1.3</w:t>
+        </w:r>
+        <w:r>
+          <w:rPr>
+            <w:noProof/>
+            <w:webHidden/>
+          </w:rPr>
+          <w:tab/>
+        </w:r>
+        <w:r>
+          <w:rPr>
+            <w:noProof/>
+            <w:webHidden/>
+          </w:rPr>
+          <w:fldChar w:fldCharType="begin"/>
+        </w:r>
+        <w:r>
+          <w:rPr>
+            <w:noProof/>
+            <w:webHidden/>
+          </w:rPr>
+          <w:instrText xml:space="preserve"> PAGEREF _Toc417562817 \h </w:instrText>
+        </w:r>
+        <w:r>
+          <w:rPr>
+            <w:noProof/>
+            <w:webHidden/>
+          </w:rPr>
+        </w:r>
+        <w:r>
+          <w:rPr>
+            <w:noProof/>
+            <w:webHidden/>
+          </w:rPr>
+          <w:fldChar w:fldCharType="separate"/>
+        </w:r>
+        <w:r>
+          <w:rPr>
+            <w:noProof/>
+            <w:webHidden/>
+          </w:rPr>
+          <w:t>3</w:t>
         </w:r>
         <w:r>
           <w:rPr>
@@ -1619,13 +928,13 @@
           <w:szCs w:val="22"/>
         </w:rPr>
       </w:pPr>
-      <w:hyperlink w:anchor="_Toc410203812" w:history="1">
+      <w:hyperlink w:anchor="_Toc417562818" w:history="1">
         <w:r>
           <w:rPr>
             <w:rStyle w:val="Hyperlink"/>
             <w:noProof/>
           </w:rPr>
-          <w:t>2.2</w:t>
+          <w:t>1.2</w:t>
         </w:r>
         <w:r>
           <w:rPr>
@@ -1641,7 +950,7 @@
             <w:rStyle w:val="Hyperlink"/>
             <w:noProof/>
           </w:rPr>
-          <w:t>PreventEstablishment</w:t>
+          <w:t>Minor Releases</w:t>
         </w:r>
         <w:r>
           <w:rPr>
@@ -1662,7 +971,7 @@
             <w:noProof/>
             <w:webHidden/>
           </w:rPr>
-          <w:instrText xml:space="preserve"> PAGEREF _Toc410203812 \h </w:instrText>
+          <w:instrText xml:space="preserve"> PAGEREF _Toc417562818 \h </w:instrText>
         </w:r>
         <w:r>
           <w:rPr>
@@ -1682,7 +991,375 @@
             <w:noProof/>
             <w:webHidden/>
           </w:rPr>
-          <w:t>4</w:t>
+          <w:t>3</w:t>
+        </w:r>
+        <w:r>
+          <w:rPr>
+            <w:noProof/>
+            <w:webHidden/>
+          </w:rPr>
+          <w:fldChar w:fldCharType="end"/>
+        </w:r>
+      </w:hyperlink>
+    </w:p>
+    <w:p>
+      <w:pPr>
+        <w:pStyle w:val="TOC3"/>
+        <w:tabs>
+          <w:tab w:val="left" w:pos="1200"/>
+          <w:tab w:val="right" w:leader="dot" w:pos="8976"/>
+        </w:tabs>
+        <w:rPr>
+          <w:rFonts w:asciiTheme="minorHAnsi" w:eastAsiaTheme="minorEastAsia" w:hAnsiTheme="minorHAnsi" w:cstheme="minorBidi"/>
+          <w:i w:val="0"/>
+          <w:iCs w:val="0"/>
+          <w:noProof/>
+          <w:sz w:val="22"/>
+          <w:szCs w:val="22"/>
+        </w:rPr>
+      </w:pPr>
+      <w:hyperlink w:anchor="_Toc417562819" w:history="1">
+        <w:r>
+          <w:rPr>
+            <w:rStyle w:val="Hyperlink"/>
+            <w:noProof/>
+          </w:rPr>
+          <w:t>1.2.1</w:t>
+        </w:r>
+        <w:r>
+          <w:rPr>
+            <w:rFonts w:asciiTheme="minorHAnsi" w:eastAsiaTheme="minorEastAsia" w:hAnsiTheme="minorHAnsi" w:cstheme="minorBidi"/>
+            <w:i w:val="0"/>
+            <w:iCs w:val="0"/>
+            <w:noProof/>
+            <w:sz w:val="22"/>
+            <w:szCs w:val="22"/>
+          </w:rPr>
+          <w:tab/>
+        </w:r>
+        <w:r>
+          <w:rPr>
+            <w:rStyle w:val="Hyperlink"/>
+            <w:noProof/>
+          </w:rPr>
+          <w:t>Version 2.0.4</w:t>
+        </w:r>
+        <w:r>
+          <w:rPr>
+            <w:noProof/>
+            <w:webHidden/>
+          </w:rPr>
+          <w:tab/>
+        </w:r>
+        <w:r>
+          <w:rPr>
+            <w:noProof/>
+            <w:webHidden/>
+          </w:rPr>
+          <w:fldChar w:fldCharType="begin"/>
+        </w:r>
+        <w:r>
+          <w:rPr>
+            <w:noProof/>
+            <w:webHidden/>
+          </w:rPr>
+          <w:instrText xml:space="preserve"> PAGEREF _Toc417562819 \h </w:instrText>
+        </w:r>
+        <w:r>
+          <w:rPr>
+            <w:noProof/>
+            <w:webHidden/>
+          </w:rPr>
+        </w:r>
+        <w:r>
+          <w:rPr>
+            <w:noProof/>
+            <w:webHidden/>
+          </w:rPr>
+          <w:fldChar w:fldCharType="separate"/>
+        </w:r>
+        <w:r>
+          <w:rPr>
+            <w:noProof/>
+            <w:webHidden/>
+          </w:rPr>
+          <w:t>3</w:t>
+        </w:r>
+        <w:r>
+          <w:rPr>
+            <w:noProof/>
+            <w:webHidden/>
+          </w:rPr>
+          <w:fldChar w:fldCharType="end"/>
+        </w:r>
+      </w:hyperlink>
+    </w:p>
+    <w:p>
+      <w:pPr>
+        <w:pStyle w:val="TOC3"/>
+        <w:tabs>
+          <w:tab w:val="left" w:pos="1200"/>
+          <w:tab w:val="right" w:leader="dot" w:pos="8976"/>
+        </w:tabs>
+        <w:rPr>
+          <w:rFonts w:asciiTheme="minorHAnsi" w:eastAsiaTheme="minorEastAsia" w:hAnsiTheme="minorHAnsi" w:cstheme="minorBidi"/>
+          <w:i w:val="0"/>
+          <w:iCs w:val="0"/>
+          <w:noProof/>
+          <w:sz w:val="22"/>
+          <w:szCs w:val="22"/>
+        </w:rPr>
+      </w:pPr>
+      <w:hyperlink w:anchor="_Toc417562820" w:history="1">
+        <w:r>
+          <w:rPr>
+            <w:rStyle w:val="Hyperlink"/>
+            <w:noProof/>
+          </w:rPr>
+          <w:t>1.2.2</w:t>
+        </w:r>
+        <w:r>
+          <w:rPr>
+            <w:rFonts w:asciiTheme="minorHAnsi" w:eastAsiaTheme="minorEastAsia" w:hAnsiTheme="minorHAnsi" w:cstheme="minorBidi"/>
+            <w:i w:val="0"/>
+            <w:iCs w:val="0"/>
+            <w:noProof/>
+            <w:sz w:val="22"/>
+            <w:szCs w:val="22"/>
+          </w:rPr>
+          <w:tab/>
+        </w:r>
+        <w:r>
+          <w:rPr>
+            <w:rStyle w:val="Hyperlink"/>
+            <w:noProof/>
+          </w:rPr>
+          <w:t>Version 2.0.3</w:t>
+        </w:r>
+        <w:r>
+          <w:rPr>
+            <w:noProof/>
+            <w:webHidden/>
+          </w:rPr>
+          <w:tab/>
+        </w:r>
+        <w:r>
+          <w:rPr>
+            <w:noProof/>
+            <w:webHidden/>
+          </w:rPr>
+          <w:fldChar w:fldCharType="begin"/>
+        </w:r>
+        <w:r>
+          <w:rPr>
+            <w:noProof/>
+            <w:webHidden/>
+          </w:rPr>
+          <w:instrText xml:space="preserve"> PAGEREF _Toc417562820 \h </w:instrText>
+        </w:r>
+        <w:r>
+          <w:rPr>
+            <w:noProof/>
+            <w:webHidden/>
+          </w:rPr>
+        </w:r>
+        <w:r>
+          <w:rPr>
+            <w:noProof/>
+            <w:webHidden/>
+          </w:rPr>
+          <w:fldChar w:fldCharType="separate"/>
+        </w:r>
+        <w:r>
+          <w:rPr>
+            <w:noProof/>
+            <w:webHidden/>
+          </w:rPr>
+          <w:t>3</w:t>
+        </w:r>
+        <w:r>
+          <w:rPr>
+            <w:noProof/>
+            <w:webHidden/>
+          </w:rPr>
+          <w:fldChar w:fldCharType="end"/>
+        </w:r>
+      </w:hyperlink>
+    </w:p>
+    <w:p>
+      <w:pPr>
+        <w:pStyle w:val="TOC3"/>
+        <w:tabs>
+          <w:tab w:val="left" w:pos="1200"/>
+          <w:tab w:val="right" w:leader="dot" w:pos="8976"/>
+        </w:tabs>
+        <w:rPr>
+          <w:rFonts w:asciiTheme="minorHAnsi" w:eastAsiaTheme="minorEastAsia" w:hAnsiTheme="minorHAnsi" w:cstheme="minorBidi"/>
+          <w:i w:val="0"/>
+          <w:iCs w:val="0"/>
+          <w:noProof/>
+          <w:sz w:val="22"/>
+          <w:szCs w:val="22"/>
+        </w:rPr>
+      </w:pPr>
+      <w:hyperlink w:anchor="_Toc417562821" w:history="1">
+        <w:r>
+          <w:rPr>
+            <w:rStyle w:val="Hyperlink"/>
+            <w:noProof/>
+          </w:rPr>
+          <w:t>1.2.3</w:t>
+        </w:r>
+        <w:r>
+          <w:rPr>
+            <w:rFonts w:asciiTheme="minorHAnsi" w:eastAsiaTheme="minorEastAsia" w:hAnsiTheme="minorHAnsi" w:cstheme="minorBidi"/>
+            <w:i w:val="0"/>
+            <w:iCs w:val="0"/>
+            <w:noProof/>
+            <w:sz w:val="22"/>
+            <w:szCs w:val="22"/>
+          </w:rPr>
+          <w:tab/>
+        </w:r>
+        <w:r>
+          <w:rPr>
+            <w:rStyle w:val="Hyperlink"/>
+            <w:noProof/>
+          </w:rPr>
+          <w:t>Version 2.0.2</w:t>
+        </w:r>
+        <w:r>
+          <w:rPr>
+            <w:noProof/>
+            <w:webHidden/>
+          </w:rPr>
+          <w:tab/>
+        </w:r>
+        <w:r>
+          <w:rPr>
+            <w:noProof/>
+            <w:webHidden/>
+          </w:rPr>
+          <w:fldChar w:fldCharType="begin"/>
+        </w:r>
+        <w:r>
+          <w:rPr>
+            <w:noProof/>
+            <w:webHidden/>
+          </w:rPr>
+          <w:instrText xml:space="preserve"> PAGEREF _Toc417562821 \h </w:instrText>
+        </w:r>
+        <w:r>
+          <w:rPr>
+            <w:noProof/>
+            <w:webHidden/>
+          </w:rPr>
+        </w:r>
+        <w:r>
+          <w:rPr>
+            <w:noProof/>
+            <w:webHidden/>
+          </w:rPr>
+          <w:fldChar w:fldCharType="separate"/>
+        </w:r>
+        <w:r>
+          <w:rPr>
+            <w:noProof/>
+            <w:webHidden/>
+          </w:rPr>
+          <w:t>3</w:t>
+        </w:r>
+        <w:r>
+          <w:rPr>
+            <w:noProof/>
+            <w:webHidden/>
+          </w:rPr>
+          <w:fldChar w:fldCharType="end"/>
+        </w:r>
+      </w:hyperlink>
+    </w:p>
+    <w:p>
+      <w:pPr>
+        <w:pStyle w:val="TOC3"/>
+        <w:tabs>
+          <w:tab w:val="left" w:pos="1200"/>
+          <w:tab w:val="right" w:leader="dot" w:pos="8976"/>
+        </w:tabs>
+        <w:rPr>
+          <w:rFonts w:asciiTheme="minorHAnsi" w:eastAsiaTheme="minorEastAsia" w:hAnsiTheme="minorHAnsi" w:cstheme="minorBidi"/>
+          <w:i w:val="0"/>
+          <w:iCs w:val="0"/>
+          <w:noProof/>
+          <w:sz w:val="22"/>
+          <w:szCs w:val="22"/>
+        </w:rPr>
+      </w:pPr>
+      <w:hyperlink w:anchor="_Toc417562822" w:history="1">
+        <w:r>
+          <w:rPr>
+            <w:rStyle w:val="Hyperlink"/>
+            <w:noProof/>
+          </w:rPr>
+          <w:t>1.2.4</w:t>
+        </w:r>
+        <w:r>
+          <w:rPr>
+            <w:rFonts w:asciiTheme="minorHAnsi" w:eastAsiaTheme="minorEastAsia" w:hAnsiTheme="minorHAnsi" w:cstheme="minorBidi"/>
+            <w:i w:val="0"/>
+            <w:iCs w:val="0"/>
+            <w:noProof/>
+            <w:sz w:val="22"/>
+            <w:szCs w:val="22"/>
+          </w:rPr>
+          <w:tab/>
+        </w:r>
+        <w:r>
+          <w:rPr>
+            <w:rStyle w:val="Hyperlink"/>
+            <w:noProof/>
+          </w:rPr>
+          <w:t>Version 1.3.1</w:t>
+        </w:r>
+        <w:r>
+          <w:rPr>
+            <w:noProof/>
+            <w:webHidden/>
+          </w:rPr>
+          <w:tab/>
+        </w:r>
+        <w:r>
+          <w:rPr>
+            <w:noProof/>
+            <w:webHidden/>
+          </w:rPr>
+          <w:fldChar w:fldCharType="begin"/>
+        </w:r>
+        <w:r>
+          <w:rPr>
+            <w:noProof/>
+            <w:webHidden/>
+          </w:rPr>
+          <w:instrText xml:space="preserve"> PAGEREF _Toc417562822 \h </w:instrText>
+        </w:r>
+        <w:r>
+          <w:rPr>
+            <w:noProof/>
+            <w:webHidden/>
+          </w:rPr>
+        </w:r>
+        <w:r>
+          <w:rPr>
+            <w:noProof/>
+            <w:webHidden/>
+          </w:rPr>
+          <w:fldChar w:fldCharType="separate"/>
+        </w:r>
+        <w:r>
+          <w:rPr>
+            <w:noProof/>
+            <w:webHidden/>
+          </w:rPr>
+          <w:t>3</w:t>
         </w:r>
         <w:r>
           <w:rPr>
@@ -1707,13 +1384,13 @@
           <w:szCs w:val="22"/>
         </w:rPr>
       </w:pPr>
-      <w:hyperlink w:anchor="_Toc410203813" w:history="1">
+      <w:hyperlink w:anchor="_Toc417562823" w:history="1">
         <w:r>
           <w:rPr>
             <w:rStyle w:val="Hyperlink"/>
             <w:noProof/>
           </w:rPr>
-          <w:t>2.3</w:t>
+          <w:t>1.3</w:t>
         </w:r>
         <w:r>
           <w:rPr>
@@ -1729,7 +1406,7 @@
             <w:rStyle w:val="Hyperlink"/>
             <w:noProof/>
           </w:rPr>
-          <w:t>Species List for Cohort Removal</w:t>
+          <w:t>Acknowledgements</w:t>
         </w:r>
         <w:r>
           <w:rPr>
@@ -1750,7 +1427,101 @@
             <w:noProof/>
             <w:webHidden/>
           </w:rPr>
-          <w:instrText xml:space="preserve"> PAGEREF _Toc410203813 \h </w:instrText>
+          <w:instrText xml:space="preserve"> PAGEREF _Toc417562823 \h </w:instrText>
+        </w:r>
+        <w:r>
+          <w:rPr>
+            <w:noProof/>
+            <w:webHidden/>
+          </w:rPr>
+        </w:r>
+        <w:r>
+          <w:rPr>
+            <w:noProof/>
+            <w:webHidden/>
+          </w:rPr>
+          <w:fldChar w:fldCharType="separate"/>
+        </w:r>
+        <w:r>
+          <w:rPr>
+            <w:noProof/>
+            <w:webHidden/>
+          </w:rPr>
+          <w:t>3</w:t>
+        </w:r>
+        <w:r>
+          <w:rPr>
+            <w:noProof/>
+            <w:webHidden/>
+          </w:rPr>
+          <w:fldChar w:fldCharType="end"/>
+        </w:r>
+      </w:hyperlink>
+    </w:p>
+    <w:p>
+      <w:pPr>
+        <w:pStyle w:val="TOC1"/>
+        <w:tabs>
+          <w:tab w:val="left" w:pos="480"/>
+          <w:tab w:val="right" w:leader="dot" w:pos="8976"/>
+        </w:tabs>
+        <w:rPr>
+          <w:rFonts w:asciiTheme="minorHAnsi" w:eastAsiaTheme="minorEastAsia" w:hAnsiTheme="minorHAnsi" w:cstheme="minorBidi"/>
+          <w:b w:val="0"/>
+          <w:bCs w:val="0"/>
+          <w:caps w:val="0"/>
+          <w:noProof/>
+          <w:sz w:val="22"/>
+          <w:szCs w:val="22"/>
+        </w:rPr>
+      </w:pPr>
+      <w:hyperlink w:anchor="_Toc417562824" w:history="1">
+        <w:r>
+          <w:rPr>
+            <w:rStyle w:val="Hyperlink"/>
+            <w:noProof/>
+          </w:rPr>
+          <w:t>2</w:t>
+        </w:r>
+        <w:r>
+          <w:rPr>
+            <w:rFonts w:asciiTheme="minorHAnsi" w:eastAsiaTheme="minorEastAsia" w:hAnsiTheme="minorHAnsi" w:cstheme="minorBidi"/>
+            <w:b w:val="0"/>
+            <w:bCs w:val="0"/>
+            <w:caps w:val="0"/>
+            <w:noProof/>
+            <w:sz w:val="22"/>
+            <w:szCs w:val="22"/>
+          </w:rPr>
+          <w:tab/>
+        </w:r>
+        <w:r>
+          <w:rPr>
+            <w:rStyle w:val="Hyperlink"/>
+            <w:noProof/>
+          </w:rPr>
+          <w:t>Input Files</w:t>
+        </w:r>
+        <w:r>
+          <w:rPr>
+            <w:noProof/>
+            <w:webHidden/>
+          </w:rPr>
+          <w:tab/>
+        </w:r>
+        <w:r>
+          <w:rPr>
+            <w:noProof/>
+            <w:webHidden/>
+          </w:rPr>
+          <w:fldChar w:fldCharType="begin"/>
+        </w:r>
+        <w:r>
+          <w:rPr>
+            <w:noProof/>
+            <w:webHidden/>
+          </w:rPr>
+          <w:instrText xml:space="preserve"> PAGEREF _Toc417562824 \h </w:instrText>
         </w:r>
         <w:r>
           <w:rPr>
@@ -1795,13 +1566,13 @@
           <w:szCs w:val="22"/>
         </w:rPr>
       </w:pPr>
-      <w:hyperlink w:anchor="_Toc410203814" w:history="1">
+      <w:hyperlink w:anchor="_Toc417562825" w:history="1">
         <w:r>
           <w:rPr>
             <w:rStyle w:val="Hyperlink"/>
             <w:noProof/>
           </w:rPr>
-          <w:t>2.4</w:t>
+          <w:t>2.1</w:t>
         </w:r>
         <w:r>
           <w:rPr>
@@ -1817,6 +1588,270 @@
             <w:rStyle w:val="Hyperlink"/>
             <w:noProof/>
           </w:rPr>
+          <w:t>LandisData</w:t>
+        </w:r>
+        <w:r>
+          <w:rPr>
+            <w:noProof/>
+            <w:webHidden/>
+          </w:rPr>
+          <w:tab/>
+        </w:r>
+        <w:r>
+          <w:rPr>
+            <w:noProof/>
+            <w:webHidden/>
+          </w:rPr>
+          <w:fldChar w:fldCharType="begin"/>
+        </w:r>
+        <w:r>
+          <w:rPr>
+            <w:noProof/>
+            <w:webHidden/>
+          </w:rPr>
+          <w:instrText xml:space="preserve"> PAGEREF _Toc417562825 \h </w:instrText>
+        </w:r>
+        <w:r>
+          <w:rPr>
+            <w:noProof/>
+            <w:webHidden/>
+          </w:rPr>
+        </w:r>
+        <w:r>
+          <w:rPr>
+            <w:noProof/>
+            <w:webHidden/>
+          </w:rPr>
+          <w:fldChar w:fldCharType="separate"/>
+        </w:r>
+        <w:r>
+          <w:rPr>
+            <w:noProof/>
+            <w:webHidden/>
+          </w:rPr>
+          <w:t>4</w:t>
+        </w:r>
+        <w:r>
+          <w:rPr>
+            <w:noProof/>
+            <w:webHidden/>
+          </w:rPr>
+          <w:fldChar w:fldCharType="end"/>
+        </w:r>
+      </w:hyperlink>
+    </w:p>
+    <w:p>
+      <w:pPr>
+        <w:pStyle w:val="TOC2"/>
+        <w:tabs>
+          <w:tab w:val="left" w:pos="720"/>
+          <w:tab w:val="right" w:leader="dot" w:pos="8976"/>
+        </w:tabs>
+        <w:rPr>
+          <w:rFonts w:asciiTheme="minorHAnsi" w:eastAsiaTheme="minorEastAsia" w:hAnsiTheme="minorHAnsi" w:cstheme="minorBidi"/>
+          <w:noProof/>
+          <w:sz w:val="22"/>
+          <w:szCs w:val="22"/>
+        </w:rPr>
+      </w:pPr>
+      <w:hyperlink w:anchor="_Toc417562826" w:history="1">
+        <w:r>
+          <w:rPr>
+            <w:rStyle w:val="Hyperlink"/>
+            <w:noProof/>
+          </w:rPr>
+          <w:t>2.2</w:t>
+        </w:r>
+        <w:r>
+          <w:rPr>
+            <w:rFonts w:asciiTheme="minorHAnsi" w:eastAsiaTheme="minorEastAsia" w:hAnsiTheme="minorHAnsi" w:cstheme="minorBidi"/>
+            <w:noProof/>
+            <w:sz w:val="22"/>
+            <w:szCs w:val="22"/>
+          </w:rPr>
+          <w:tab/>
+        </w:r>
+        <w:r>
+          <w:rPr>
+            <w:rStyle w:val="Hyperlink"/>
+            <w:noProof/>
+          </w:rPr>
+          <w:t>PreventEstablishment</w:t>
+        </w:r>
+        <w:r>
+          <w:rPr>
+            <w:noProof/>
+            <w:webHidden/>
+          </w:rPr>
+          <w:tab/>
+        </w:r>
+        <w:r>
+          <w:rPr>
+            <w:noProof/>
+            <w:webHidden/>
+          </w:rPr>
+          <w:fldChar w:fldCharType="begin"/>
+        </w:r>
+        <w:r>
+          <w:rPr>
+            <w:noProof/>
+            <w:webHidden/>
+          </w:rPr>
+          <w:instrText xml:space="preserve"> PAGEREF _Toc417562826 \h </w:instrText>
+        </w:r>
+        <w:r>
+          <w:rPr>
+            <w:noProof/>
+            <w:webHidden/>
+          </w:rPr>
+        </w:r>
+        <w:r>
+          <w:rPr>
+            <w:noProof/>
+            <w:webHidden/>
+          </w:rPr>
+          <w:fldChar w:fldCharType="separate"/>
+        </w:r>
+        <w:r>
+          <w:rPr>
+            <w:noProof/>
+            <w:webHidden/>
+          </w:rPr>
+          <w:t>4</w:t>
+        </w:r>
+        <w:r>
+          <w:rPr>
+            <w:noProof/>
+            <w:webHidden/>
+          </w:rPr>
+          <w:fldChar w:fldCharType="end"/>
+        </w:r>
+      </w:hyperlink>
+    </w:p>
+    <w:p>
+      <w:pPr>
+        <w:pStyle w:val="TOC2"/>
+        <w:tabs>
+          <w:tab w:val="left" w:pos="720"/>
+          <w:tab w:val="right" w:leader="dot" w:pos="8976"/>
+        </w:tabs>
+        <w:rPr>
+          <w:rFonts w:asciiTheme="minorHAnsi" w:eastAsiaTheme="minorEastAsia" w:hAnsiTheme="minorHAnsi" w:cstheme="minorBidi"/>
+          <w:noProof/>
+          <w:sz w:val="22"/>
+          <w:szCs w:val="22"/>
+        </w:rPr>
+      </w:pPr>
+      <w:hyperlink w:anchor="_Toc417562827" w:history="1">
+        <w:r>
+          <w:rPr>
+            <w:rStyle w:val="Hyperlink"/>
+            <w:noProof/>
+          </w:rPr>
+          <w:t>2.3</w:t>
+        </w:r>
+        <w:r>
+          <w:rPr>
+            <w:rFonts w:asciiTheme="minorHAnsi" w:eastAsiaTheme="minorEastAsia" w:hAnsiTheme="minorHAnsi" w:cstheme="minorBidi"/>
+            <w:noProof/>
+            <w:sz w:val="22"/>
+            <w:szCs w:val="22"/>
+          </w:rPr>
+          <w:tab/>
+        </w:r>
+        <w:r>
+          <w:rPr>
+            <w:rStyle w:val="Hyperlink"/>
+            <w:noProof/>
+          </w:rPr>
+          <w:t>Species List for Cohort Removal</w:t>
+        </w:r>
+        <w:r>
+          <w:rPr>
+            <w:noProof/>
+            <w:webHidden/>
+          </w:rPr>
+          <w:tab/>
+        </w:r>
+        <w:r>
+          <w:rPr>
+            <w:noProof/>
+            <w:webHidden/>
+          </w:rPr>
+          <w:fldChar w:fldCharType="begin"/>
+        </w:r>
+        <w:r>
+          <w:rPr>
+            <w:noProof/>
+            <w:webHidden/>
+          </w:rPr>
+          <w:instrText xml:space="preserve"> PAGEREF _Toc417562827 \h </w:instrText>
+        </w:r>
+        <w:r>
+          <w:rPr>
+            <w:noProof/>
+            <w:webHidden/>
+          </w:rPr>
+        </w:r>
+        <w:r>
+          <w:rPr>
+            <w:noProof/>
+            <w:webHidden/>
+          </w:rPr>
+          <w:fldChar w:fldCharType="separate"/>
+        </w:r>
+        <w:r>
+          <w:rPr>
+            <w:noProof/>
+            <w:webHidden/>
+          </w:rPr>
+          <w:t>4</w:t>
+        </w:r>
+        <w:r>
+          <w:rPr>
+            <w:noProof/>
+            <w:webHidden/>
+          </w:rPr>
+          <w:fldChar w:fldCharType="end"/>
+        </w:r>
+      </w:hyperlink>
+    </w:p>
+    <w:p>
+      <w:pPr>
+        <w:pStyle w:val="TOC2"/>
+        <w:tabs>
+          <w:tab w:val="left" w:pos="720"/>
+          <w:tab w:val="right" w:leader="dot" w:pos="8976"/>
+        </w:tabs>
+        <w:rPr>
+          <w:rFonts w:asciiTheme="minorHAnsi" w:eastAsiaTheme="minorEastAsia" w:hAnsiTheme="minorHAnsi" w:cstheme="minorBidi"/>
+          <w:noProof/>
+          <w:sz w:val="22"/>
+          <w:szCs w:val="22"/>
+        </w:rPr>
+      </w:pPr>
+      <w:hyperlink w:anchor="_Toc417562828" w:history="1">
+        <w:r>
+          <w:rPr>
+            <w:rStyle w:val="Hyperlink"/>
+            <w:noProof/>
+          </w:rPr>
+          <w:t>2.4</w:t>
+        </w:r>
+        <w:r>
+          <w:rPr>
+            <w:rFonts w:asciiTheme="minorHAnsi" w:eastAsiaTheme="minorEastAsia" w:hAnsiTheme="minorHAnsi" w:cstheme="minorBidi"/>
+            <w:noProof/>
+            <w:sz w:val="22"/>
+            <w:szCs w:val="22"/>
+          </w:rPr>
+          <w:tab/>
+        </w:r>
+        <w:r>
+          <w:rPr>
+            <w:rStyle w:val="Hyperlink"/>
+            <w:noProof/>
+          </w:rPr>
           <w:t>Biomass Maps</w:t>
         </w:r>
         <w:r>
@@ -1838,7 +1873,7 @@
             <w:noProof/>
             <w:webHidden/>
           </w:rPr>
-          <w:instrText xml:space="preserve"> PAGEREF _Toc410203814 \h </w:instrText>
+          <w:instrText xml:space="preserve"> PAGEREF _Toc417562828 \h </w:instrText>
         </w:r>
         <w:r>
           <w:rPr>
@@ -1858,7 +1893,7 @@
             <w:noProof/>
             <w:webHidden/>
           </w:rPr>
-          <w:t>4</w:t>
+          <w:t>5</w:t>
         </w:r>
         <w:r>
           <w:rPr>
@@ -1892,7 +1927,7 @@
         <w:pStyle w:val="Heading1"/>
       </w:pPr>
       <w:bookmarkStart w:id="3" w:name="_Toc102232953"/>
-      <w:bookmarkStart w:id="4" w:name="_Toc410203797"/>
+      <w:bookmarkStart w:id="4" w:name="_Toc417562811"/>
       <w:r>
         <w:lastRenderedPageBreak/>
         <w:t>Introduction</w:t>
@@ -1965,7 +2000,7 @@
       <w:pPr>
         <w:pStyle w:val="Heading2"/>
       </w:pPr>
-      <w:bookmarkStart w:id="5" w:name="_Toc410203798"/>
+      <w:bookmarkStart w:id="5" w:name="_Toc417562812"/>
       <w:r>
         <w:t>Major Releases</w:t>
       </w:r>
@@ -1975,7 +2010,7 @@
       <w:pPr>
         <w:pStyle w:val="Heading3"/>
       </w:pPr>
-      <w:bookmarkStart w:id="6" w:name="_Toc410203799"/>
+      <w:bookmarkStart w:id="6" w:name="_Toc417562813"/>
       <w:r>
         <w:t>Version 3.0</w:t>
       </w:r>
@@ -2001,7 +2036,7 @@
       <w:pPr>
         <w:pStyle w:val="Heading3"/>
       </w:pPr>
-      <w:bookmarkStart w:id="7" w:name="_Toc410203800"/>
+      <w:bookmarkStart w:id="7" w:name="_Toc417562814"/>
       <w:r>
         <w:t>Version 2.2</w:t>
       </w:r>
@@ -2027,7 +2062,7 @@
       <w:pPr>
         <w:pStyle w:val="Heading3"/>
       </w:pPr>
-      <w:bookmarkStart w:id="8" w:name="_Toc410203801"/>
+      <w:bookmarkStart w:id="8" w:name="_Toc417562815"/>
       <w:r>
         <w:t>Version 2.1</w:t>
       </w:r>
@@ -2061,7 +2096,7 @@
       <w:pPr>
         <w:pStyle w:val="Heading3"/>
       </w:pPr>
-      <w:bookmarkStart w:id="9" w:name="_Toc410203802"/>
+      <w:bookmarkStart w:id="9" w:name="_Toc417562816"/>
       <w:r>
         <w:t>Version 2.0</w:t>
       </w:r>
@@ -2079,7 +2114,7 @@
       <w:pPr>
         <w:pStyle w:val="Heading3"/>
       </w:pPr>
-      <w:bookmarkStart w:id="10" w:name="_Toc410203803"/>
+      <w:bookmarkStart w:id="10" w:name="_Toc417562817"/>
       <w:r>
         <w:lastRenderedPageBreak/>
         <w:t>Version 1.3</w:t>
@@ -2098,7 +2133,7 @@
       <w:pPr>
         <w:pStyle w:val="Heading2"/>
       </w:pPr>
-      <w:bookmarkStart w:id="11" w:name="_Toc410203804"/>
+      <w:bookmarkStart w:id="11" w:name="_Toc417562818"/>
       <w:r>
         <w:t>Minor Releases</w:t>
       </w:r>
@@ -2108,7 +2143,7 @@
       <w:pPr>
         <w:pStyle w:val="Heading3"/>
       </w:pPr>
-      <w:bookmarkStart w:id="12" w:name="_Toc410203805"/>
+      <w:bookmarkStart w:id="12" w:name="_Toc417562819"/>
       <w:r>
         <w:t>Version 2.0.4</w:t>
       </w:r>
@@ -2126,7 +2161,7 @@
       <w:pPr>
         <w:pStyle w:val="Heading3"/>
       </w:pPr>
-      <w:bookmarkStart w:id="13" w:name="_Toc410203806"/>
+      <w:bookmarkStart w:id="13" w:name="_Toc417562820"/>
       <w:r>
         <w:t>Version 2.0.3</w:t>
       </w:r>
@@ -2154,7 +2189,7 @@
       <w:pPr>
         <w:pStyle w:val="Heading3"/>
       </w:pPr>
-      <w:bookmarkStart w:id="14" w:name="_Toc410203807"/>
+      <w:bookmarkStart w:id="14" w:name="_Toc417562821"/>
       <w:r>
         <w:t>Version 2.0.2</w:t>
       </w:r>
@@ -2172,7 +2207,7 @@
       <w:pPr>
         <w:pStyle w:val="Heading3"/>
       </w:pPr>
-      <w:bookmarkStart w:id="15" w:name="_Toc410203808"/>
+      <w:bookmarkStart w:id="15" w:name="_Toc417562822"/>
       <w:r>
         <w:t>Version 1.3.1</w:t>
       </w:r>
@@ -2233,7 +2268,7 @@
       </w:pPr>
       <w:bookmarkStart w:id="16" w:name="_Toc113769710"/>
       <w:bookmarkStart w:id="17" w:name="_Toc113770926"/>
-      <w:bookmarkStart w:id="18" w:name="_Toc410203809"/>
+      <w:bookmarkStart w:id="18" w:name="_Toc417562823"/>
       <w:r>
         <w:t>Acknowledgements</w:t>
       </w:r>
@@ -2261,7 +2296,7 @@
       </w:pPr>
       <w:bookmarkStart w:id="19" w:name="_Toc102232959"/>
       <w:bookmarkStart w:id="20" w:name="_Toc133934414"/>
-      <w:bookmarkStart w:id="21" w:name="_Toc410203810"/>
+      <w:bookmarkStart w:id="21" w:name="_Toc417562824"/>
       <w:r>
         <w:lastRenderedPageBreak/>
         <w:t>Input File</w:t>
@@ -2289,7 +2324,7 @@
       <w:bookmarkStart w:id="23" w:name="_Toc133386213"/>
       <w:bookmarkStart w:id="24" w:name="_Toc133907148"/>
       <w:bookmarkStart w:id="25" w:name="_Toc133934416"/>
-      <w:bookmarkStart w:id="26" w:name="_Toc410203811"/>
+      <w:bookmarkStart w:id="26" w:name="_Toc417562825"/>
       <w:proofErr w:type="spellStart"/>
       <w:r>
         <w:t>LandisData</w:t>
@@ -2338,7 +2373,7 @@
         <w:pStyle w:val="Heading2"/>
       </w:pPr>
       <w:bookmarkStart w:id="27" w:name="_Toc284865474"/>
-      <w:bookmarkStart w:id="28" w:name="_Toc410203812"/>
+      <w:bookmarkStart w:id="28" w:name="_Toc417562826"/>
       <w:proofErr w:type="spellStart"/>
       <w:r>
         <w:t>PreventEstablishment</w:t>
@@ -2560,7 +2595,7 @@
       <w:pPr>
         <w:pStyle w:val="Heading2"/>
       </w:pPr>
-      <w:bookmarkStart w:id="29" w:name="_Toc410203813"/>
+      <w:bookmarkStart w:id="29" w:name="_Toc417562827"/>
       <w:r>
         <w:t>Species List for Cohort Removal</w:t>
       </w:r>
@@ -2603,7 +2638,13 @@
       </w:r>
       <w:proofErr w:type="spellEnd"/>
       <w:r>
-        <w:t xml:space="preserve"> parameter in a prescription, the user may specify a percentage after any individual age or range of ages. The percentage indicates what proportion of a cohort(s) will be removed. For example: </w:t>
+        <w:t xml:space="preserve"> parameter in a prescription, the user may specify a percentage after any individual age or range of ages. The percentage indicates what proportion of</w:t>
+      </w:r>
+      <w:r>
+        <w:t xml:space="preserve"> the biomass of</w:t>
+      </w:r>
+      <w:r>
+        <w:t xml:space="preserve"> a cohort(s) will be removed. For example: </w:t>
       </w:r>
     </w:p>
     <w:p>
@@ -2671,15 +2712,40 @@
         <w:pStyle w:val="textbody"/>
       </w:pPr>
       <w:r>
-        <w:t xml:space="preserve">The default percentage is 100%. If no parenthetical biomass removal values are given, the Biomass Harvest extension will behave identically to the Base Harvest extension. </w:t>
-      </w:r>
+        <w:t>The default percentage is 100%. If no parenthetical biomass removal values are given, the Biomass Harvest extension will behave identically to the Base Harvest extension</w:t>
+      </w:r>
+      <w:r>
+        <w:t xml:space="preserve"> and remove 100% of the cohort</w:t>
+      </w:r>
+      <w:r>
+        <w:t>.</w:t>
+      </w:r>
+      <w:r>
+        <w:t xml:space="preserve"> Age ranges not listed are not removed.</w:t>
+      </w:r>
+      <w:r>
+        <w:t xml:space="preserve"> </w:t>
+      </w:r>
+    </w:p>
+    <w:p>
+      <w:pPr>
+        <w:pStyle w:val="titleline"/>
+      </w:pPr>
+      <w:r>
+        <w:br w:type="page"/>
+      </w:r>
+    </w:p>
+    <w:p>
+      <w:pPr>
+        <w:pStyle w:val="textbody"/>
+      </w:pPr>
     </w:p>
     <w:p>
       <w:pPr>
         <w:pStyle w:val="Heading2"/>
       </w:pPr>
       <w:bookmarkStart w:id="30" w:name="_Ref138851555"/>
-      <w:bookmarkStart w:id="31" w:name="_Toc410203814"/>
+      <w:bookmarkStart w:id="31" w:name="_Toc417562828"/>
       <w:r>
         <w:t xml:space="preserve">Biomass </w:t>
       </w:r>
@@ -2734,7 +2800,6 @@
         <w:pStyle w:val="textbody"/>
       </w:pPr>
       <w:r>
-        <w:lastRenderedPageBreak/>
         <w:t>The parameter</w:t>
       </w:r>
       <w:r>
@@ -2977,42 +3042,19 @@
         <w:tab w:val="right" w:pos="9000"/>
       </w:tabs>
     </w:pPr>
-    <w:r>
-      <w:fldChar w:fldCharType="begin"/>
-    </w:r>
-    <w:r>
-      <w:instrText xml:space="preserve"> DOCPROPERTY  "Extension</w:instrText>
-    </w:r>
-    <w:r>
-      <w:instrText xml:space="preserve"> Name"  \* MERGEFORMAT </w:instrText>
-    </w:r>
-    <w:r>
-      <w:fldChar w:fldCharType="separate"/>
-    </w:r>
-    <w:r>
-      <w:t>Biomass Harvest</w:t>
-    </w:r>
-    <w:r>
-      <w:fldChar w:fldCharType="end"/>
-    </w:r>
+    <w:fldSimple w:instr=" DOCPROPERTY  &quot;Extension Name&quot;  \* MERGEFORMAT ">
+      <w:r>
+        <w:t>Biomass Harvest</w:t>
+      </w:r>
+    </w:fldSimple>
     <w:r>
       <w:t xml:space="preserve"> v</w:t>
     </w:r>
-    <w:r>
-      <w:fldChar w:fldCharType="begin"/>
-    </w:r>
-    <w:r>
-      <w:instrText xml:space="preserve"> DOCPROPERTY  "Extension Version"  \* MERGEFORMAT </w:instrText>
-    </w:r>
-    <w:r>
-      <w:fldChar w:fldCharType="separate"/>
-    </w:r>
-    <w:r>
-      <w:t>3.0</w:t>
-    </w:r>
-    <w:r>
-      <w:fldChar w:fldCharType="end"/>
-    </w:r>
+    <w:fldSimple w:instr=" DOCPROPERTY  &quot;Extension Version&quot;  \* MERGEFORMAT ">
+      <w:r>
+        <w:t>3.0</w:t>
+      </w:r>
+    </w:fldSimple>
     <w:r>
       <w:tab/>
     </w:r>
@@ -6320,7 +6362,7 @@
 </file>
 
 <file path=customXml/itemProps1.xml><?xml version="1.0" encoding="utf-8"?>
-<ds:datastoreItem xmlns:ds="http://schemas.openxmlformats.org/officeDocument/2006/customXml" ds:itemID="{13C59256-91F3-409A-A26D-F22397B4361F}">
+<ds:datastoreItem xmlns:ds="http://schemas.openxmlformats.org/officeDocument/2006/customXml" ds:itemID="{D3CDE919-0D85-49D5-B395-C5DF28E0FEBB}">
   <ds:schemaRefs>
     <ds:schemaRef ds:uri="http://schemas.openxmlformats.org/officeDocument/2006/bibliography"/>
   </ds:schemaRefs>

</xml_diff>